<commit_message>
downgrade to Java 6
added TestAspect and jar containing both aspects
</commit_message>
<xml_diff>
--- a/Notification Aspect Specification 0.07.docx
+++ b/Notification Aspect Specification 0.07.docx
@@ -4138,13 +4138,7 @@
         <w:rPr>
           <w:color w:val="000000"/>
         </w:rPr>
-        <w:t>A sample output log message, sent to</w:t>
-      </w:r>
-      <w:r>
-        <w:rPr>
-          <w:color w:val="000000"/>
-        </w:rPr>
-        <w:t xml:space="preserve"> </w:t>
+        <w:t xml:space="preserve">A sample output log message, sent to </w:t>
       </w:r>
       <w:r>
         <w:rPr>
@@ -12820,8 +12814,6 @@
           <w:lang w:val="en-US"/>
         </w:rPr>
       </w:pPr>
-      <w:bookmarkStart w:id="15" w:name="_GoBack"/>
-      <w:bookmarkEnd w:id="15"/>
       <w:r>
         <w:rPr>
           <w:lang w:val="en-US"/>
@@ -12877,14 +12869,14 @@
           <w:lang w:val="en-US"/>
         </w:rPr>
       </w:pPr>
-      <w:bookmarkStart w:id="16" w:name="_Toc381175451"/>
+      <w:bookmarkStart w:id="15" w:name="_Toc381175451"/>
       <w:r>
         <w:rPr>
           <w:lang w:val="en-US"/>
         </w:rPr>
         <w:t>Injection – Runtime Method Calls</w:t>
       </w:r>
-      <w:bookmarkEnd w:id="16"/>
+      <w:bookmarkEnd w:id="15"/>
     </w:p>
     <w:p>
       <w:pPr>
@@ -13828,15 +13820,23 @@
           <w:lang w:val="en-US"/>
         </w:rPr>
       </w:pPr>
-      <w:bookmarkStart w:id="17" w:name="_Toc381175452"/>
+      <w:bookmarkStart w:id="16" w:name="_Toc381175452"/>
       <w:r>
         <w:rPr>
           <w:lang w:val="en-US"/>
         </w:rPr>
         <w:lastRenderedPageBreak/>
+        <w:t xml:space="preserve"> </w:t>
+      </w:r>
+      <w:bookmarkStart w:id="17" w:name="_GoBack"/>
+      <w:bookmarkEnd w:id="17"/>
+      <w:r>
+        <w:rPr>
+          <w:lang w:val="en-US"/>
+        </w:rPr>
         <w:t>Summary</w:t>
       </w:r>
-      <w:bookmarkEnd w:id="17"/>
+      <w:bookmarkEnd w:id="16"/>
     </w:p>
     <w:p>
       <w:pPr>
@@ -15178,7 +15178,7 @@
         <w:rStyle w:val="PageNumber"/>
         <w:noProof/>
       </w:rPr>
-      <w:t>17</w:t>
+      <w:t>19</w:t>
     </w:r>
     <w:r>
       <w:rPr>
@@ -22830,7 +22830,7 @@
 </file>
 
 <file path=customXml/itemProps1.xml><?xml version="1.0" encoding="utf-8"?>
-<ds:datastoreItem xmlns:ds="http://schemas.openxmlformats.org/officeDocument/2006/customXml" ds:itemID="{258EA28F-78A1-4DFD-89FF-B15F72698263}">
+<ds:datastoreItem xmlns:ds="http://schemas.openxmlformats.org/officeDocument/2006/customXml" ds:itemID="{381B11A1-EFD2-4309-9233-E1A25D4BD227}">
   <ds:schemaRefs>
     <ds:schemaRef ds:uri="http://schemas.openxmlformats.org/officeDocument/2006/bibliography"/>
   </ds:schemaRefs>

</xml_diff>

<commit_message>
doc update of toc
</commit_message>
<xml_diff>
--- a/Notification Aspect Specification 0.07.docx
+++ b/Notification Aspect Specification 0.07.docx
@@ -190,6 +190,7 @@
               </w:rPr>
               <w:t xml:space="preserve">Specification of </w:t>
             </w:r>
+            <w:proofErr w:type="spellStart"/>
             <w:r>
               <w:rPr>
                 <w:lang w:val="en-US"/>
@@ -212,7 +213,14 @@
               <w:rPr>
                 <w:lang w:val="en-US"/>
               </w:rPr>
-              <w:t xml:space="preserve">onitoring-related </w:t>
+              <w:t>onitoring-related</w:t>
+            </w:r>
+            <w:proofErr w:type="spellEnd"/>
+            <w:r>
+              <w:rPr>
+                <w:lang w:val="en-US"/>
+              </w:rPr>
+              <w:t xml:space="preserve"> </w:t>
             </w:r>
             <w:r>
               <w:rPr>
@@ -311,7 +319,23 @@
                 <w:i/>
                 <w:lang w:val="en-US"/>
               </w:rPr>
-              <w:t>(according to DoW)</w:t>
+              <w:t xml:space="preserve">(according to </w:t>
+            </w:r>
+            <w:proofErr w:type="spellStart"/>
+            <w:r>
+              <w:rPr>
+                <w:i/>
+                <w:lang w:val="en-US"/>
+              </w:rPr>
+              <w:t>DoW</w:t>
+            </w:r>
+            <w:proofErr w:type="spellEnd"/>
+            <w:r>
+              <w:rPr>
+                <w:i/>
+                <w:lang w:val="en-US"/>
+              </w:rPr>
+              <w:t>)</w:t>
             </w:r>
           </w:p>
         </w:tc>
@@ -935,12 +959,37 @@
                 <w:lang w:val="en-US"/>
               </w:rPr>
             </w:pPr>
+            <w:proofErr w:type="spellStart"/>
             <w:r>
               <w:rPr>
                 <w:sz w:val="20"/>
                 <w:lang w:val="en-US"/>
               </w:rPr>
-              <w:t>Vesztergombi, György (SL)</w:t>
+              <w:t>Vesztergombi</w:t>
+            </w:r>
+            <w:proofErr w:type="spellEnd"/>
+            <w:r>
+              <w:rPr>
+                <w:sz w:val="20"/>
+                <w:lang w:val="en-US"/>
+              </w:rPr>
+              <w:t xml:space="preserve">, </w:t>
+            </w:r>
+            <w:proofErr w:type="spellStart"/>
+            <w:r>
+              <w:rPr>
+                <w:sz w:val="20"/>
+                <w:lang w:val="en-US"/>
+              </w:rPr>
+              <w:t>György</w:t>
+            </w:r>
+            <w:proofErr w:type="spellEnd"/>
+            <w:r>
+              <w:rPr>
+                <w:sz w:val="20"/>
+                <w:lang w:val="en-US"/>
+              </w:rPr>
+              <w:t xml:space="preserve"> (SL)</w:t>
             </w:r>
           </w:p>
         </w:tc>
@@ -1230,7 +1279,23 @@
                 <w:i/>
                 <w:lang w:val="en-US"/>
               </w:rPr>
-              <w:t xml:space="preserve"> (Montimage Monitoring Tool)</w:t>
+              <w:t xml:space="preserve"> (</w:t>
+            </w:r>
+            <w:proofErr w:type="spellStart"/>
+            <w:r>
+              <w:rPr>
+                <w:i/>
+                <w:lang w:val="en-US"/>
+              </w:rPr>
+              <w:t>Montimage</w:t>
+            </w:r>
+            <w:proofErr w:type="spellEnd"/>
+            <w:r>
+              <w:rPr>
+                <w:i/>
+                <w:lang w:val="en-US"/>
+              </w:rPr>
+              <w:t xml:space="preserve"> Monitoring Tool)</w:t>
             </w:r>
             <w:r>
               <w:rPr>
@@ -1283,7 +1348,7 @@
         </w:rPr>
       </w:pPr>
       <w:bookmarkStart w:id="0" w:name="_Toc345939871"/>
-      <w:bookmarkStart w:id="1" w:name="_Toc381175436"/>
+      <w:bookmarkStart w:id="1" w:name="_Toc399320798"/>
       <w:r>
         <w:rPr>
           <w:lang w:val="en-US"/>
@@ -1308,7 +1373,7 @@
           <w:noProof/>
           <w:sz w:val="22"/>
           <w:szCs w:val="22"/>
-          <w:lang w:val="hu-HU" w:eastAsia="hu-HU"/>
+          <w:lang w:val="en-US" w:eastAsia="en-US"/>
         </w:rPr>
       </w:pPr>
       <w:r>
@@ -1352,7 +1417,7 @@
         <w:rPr>
           <w:noProof/>
         </w:rPr>
-        <w:instrText xml:space="preserve"> PAGEREF _Toc381175436 \h </w:instrText>
+        <w:instrText xml:space="preserve"> PAGEREF _Toc399320798 \h </w:instrText>
       </w:r>
       <w:r>
         <w:rPr>
@@ -1393,7 +1458,7 @@
           <w:noProof/>
           <w:sz w:val="22"/>
           <w:szCs w:val="22"/>
-          <w:lang w:val="hu-HU" w:eastAsia="hu-HU"/>
+          <w:lang w:val="en-US" w:eastAsia="en-US"/>
         </w:rPr>
       </w:pPr>
       <w:r>
@@ -1412,7 +1477,7 @@
           <w:noProof/>
           <w:sz w:val="22"/>
           <w:szCs w:val="22"/>
-          <w:lang w:val="hu-HU" w:eastAsia="hu-HU"/>
+          <w:lang w:val="en-US" w:eastAsia="en-US"/>
         </w:rPr>
         <w:tab/>
       </w:r>
@@ -1439,7 +1504,7 @@
         <w:rPr>
           <w:noProof/>
         </w:rPr>
-        <w:instrText xml:space="preserve"> PAGEREF _Toc381175437 \h </w:instrText>
+        <w:instrText xml:space="preserve"> PAGEREF _Toc399320799 \h </w:instrText>
       </w:r>
       <w:r>
         <w:rPr>
@@ -1480,7 +1545,7 @@
           <w:noProof/>
           <w:sz w:val="22"/>
           <w:szCs w:val="22"/>
-          <w:lang w:val="hu-HU" w:eastAsia="hu-HU"/>
+          <w:lang w:val="en-US" w:eastAsia="en-US"/>
         </w:rPr>
       </w:pPr>
       <w:r>
@@ -1499,7 +1564,7 @@
           <w:noProof/>
           <w:sz w:val="22"/>
           <w:szCs w:val="22"/>
-          <w:lang w:val="hu-HU" w:eastAsia="hu-HU"/>
+          <w:lang w:val="en-US" w:eastAsia="en-US"/>
         </w:rPr>
         <w:tab/>
       </w:r>
@@ -1508,7 +1573,7 @@
           <w:noProof/>
           <w:lang w:val="en-US"/>
         </w:rPr>
-        <w:t>Scope of Measurement Points</w:t>
+        <w:t>Quick Start Guide</w:t>
       </w:r>
       <w:r>
         <w:rPr>
@@ -1526,7 +1591,7 @@
         <w:rPr>
           <w:noProof/>
         </w:rPr>
-        <w:instrText xml:space="preserve"> PAGEREF _Toc381175438 \h </w:instrText>
+        <w:instrText xml:space="preserve"> PAGEREF _Toc399320800 \h </w:instrText>
       </w:r>
       <w:r>
         <w:rPr>
@@ -1567,7 +1632,7 @@
           <w:noProof/>
           <w:sz w:val="22"/>
           <w:szCs w:val="22"/>
-          <w:lang w:val="hu-HU" w:eastAsia="hu-HU"/>
+          <w:lang w:val="en-US" w:eastAsia="en-US"/>
         </w:rPr>
       </w:pPr>
       <w:r>
@@ -1586,7 +1651,7 @@
           <w:noProof/>
           <w:sz w:val="22"/>
           <w:szCs w:val="22"/>
-          <w:lang w:val="hu-HU" w:eastAsia="hu-HU"/>
+          <w:lang w:val="en-US" w:eastAsia="en-US"/>
         </w:rPr>
         <w:tab/>
       </w:r>
@@ -1595,7 +1660,7 @@
           <w:noProof/>
           <w:lang w:val="en-US"/>
         </w:rPr>
-        <w:t>Status information</w:t>
+        <w:t>Remote Logging to MMTConnector</w:t>
       </w:r>
       <w:r>
         <w:rPr>
@@ -1613,7 +1678,7 @@
         <w:rPr>
           <w:noProof/>
         </w:rPr>
-        <w:instrText xml:space="preserve"> PAGEREF _Toc381175439 \h </w:instrText>
+        <w:instrText xml:space="preserve"> PAGEREF _Toc399320801 \h </w:instrText>
       </w:r>
       <w:r>
         <w:rPr>
@@ -1630,7 +1695,7 @@
         <w:rPr>
           <w:noProof/>
         </w:rPr>
-        <w:t>6</w:t>
+        <w:t>7</w:t>
       </w:r>
       <w:r>
         <w:rPr>
@@ -1654,7 +1719,7 @@
           <w:noProof/>
           <w:sz w:val="22"/>
           <w:szCs w:val="22"/>
-          <w:lang w:val="hu-HU" w:eastAsia="hu-HU"/>
+          <w:lang w:val="en-US" w:eastAsia="en-US"/>
         </w:rPr>
       </w:pPr>
       <w:r>
@@ -1673,7 +1738,7 @@
           <w:noProof/>
           <w:sz w:val="22"/>
           <w:szCs w:val="22"/>
-          <w:lang w:val="hu-HU" w:eastAsia="hu-HU"/>
+          <w:lang w:val="en-US" w:eastAsia="en-US"/>
         </w:rPr>
         <w:tab/>
       </w:r>
@@ -1682,7 +1747,7 @@
           <w:noProof/>
           <w:lang w:val="en-US"/>
         </w:rPr>
-        <w:t>Local Monitoring of System Internals</w:t>
+        <w:t>Scope of Measurement Points</w:t>
       </w:r>
       <w:r>
         <w:rPr>
@@ -1700,7 +1765,7 @@
         <w:rPr>
           <w:noProof/>
         </w:rPr>
-        <w:instrText xml:space="preserve"> PAGEREF _Toc381175440 \h </w:instrText>
+        <w:instrText xml:space="preserve"> PAGEREF _Toc399320802 \h </w:instrText>
       </w:r>
       <w:r>
         <w:rPr>
@@ -1717,422 +1782,7 @@
         <w:rPr>
           <w:noProof/>
         </w:rPr>
-        <w:t>7</w:t>
-      </w:r>
-      <w:r>
-        <w:rPr>
-          <w:noProof/>
-        </w:rPr>
-        <w:fldChar w:fldCharType="end"/>
-      </w:r>
-    </w:p>
-    <w:p>
-      <w:pPr>
-        <w:pStyle w:val="TOC2"/>
-        <w:tabs>
-          <w:tab w:val="left" w:pos="720"/>
-          <w:tab w:val="right" w:leader="dot" w:pos="9628"/>
-        </w:tabs>
-        <w:rPr>
-          <w:rFonts w:asciiTheme="minorHAnsi" w:eastAsiaTheme="minorEastAsia" w:hAnsiTheme="minorHAnsi" w:cstheme="minorBidi"/>
-          <w:smallCaps w:val="0"/>
-          <w:noProof/>
-          <w:sz w:val="22"/>
-          <w:szCs w:val="22"/>
-          <w:lang w:val="hu-HU" w:eastAsia="hu-HU"/>
-        </w:rPr>
-      </w:pPr>
-      <w:r>
-        <w:rPr>
-          <w:noProof/>
-          <w:lang w:val="en-US"/>
-        </w:rPr>
-        <w:t>4.1</w:t>
-      </w:r>
-      <w:r>
-        <w:rPr>
-          <w:rFonts w:asciiTheme="minorHAnsi" w:eastAsiaTheme="minorEastAsia" w:hAnsiTheme="minorHAnsi" w:cstheme="minorBidi"/>
-          <w:smallCaps w:val="0"/>
-          <w:noProof/>
-          <w:sz w:val="22"/>
-          <w:szCs w:val="22"/>
-          <w:lang w:val="hu-HU" w:eastAsia="hu-HU"/>
-        </w:rPr>
-        <w:tab/>
-      </w:r>
-      <w:r>
-        <w:rPr>
-          <w:noProof/>
-          <w:lang w:val="en-US"/>
-        </w:rPr>
-        <w:t>Method Monitor</w:t>
-      </w:r>
-      <w:r>
-        <w:rPr>
-          <w:noProof/>
-        </w:rPr>
-        <w:tab/>
-      </w:r>
-      <w:r>
-        <w:rPr>
-          <w:noProof/>
-        </w:rPr>
-        <w:fldChar w:fldCharType="begin"/>
-      </w:r>
-      <w:r>
-        <w:rPr>
-          <w:noProof/>
-        </w:rPr>
-        <w:instrText xml:space="preserve"> PAGEREF _Toc381175441 \h </w:instrText>
-      </w:r>
-      <w:r>
-        <w:rPr>
-          <w:noProof/>
-        </w:rPr>
-      </w:r>
-      <w:r>
-        <w:rPr>
-          <w:noProof/>
-        </w:rPr>
-        <w:fldChar w:fldCharType="separate"/>
-      </w:r>
-      <w:r>
-        <w:rPr>
-          <w:noProof/>
-        </w:rPr>
-        <w:t>7</w:t>
-      </w:r>
-      <w:r>
-        <w:rPr>
-          <w:noProof/>
-        </w:rPr>
-        <w:fldChar w:fldCharType="end"/>
-      </w:r>
-    </w:p>
-    <w:p>
-      <w:pPr>
-        <w:pStyle w:val="TOC2"/>
-        <w:tabs>
-          <w:tab w:val="left" w:pos="720"/>
-          <w:tab w:val="right" w:leader="dot" w:pos="9628"/>
-        </w:tabs>
-        <w:rPr>
-          <w:rFonts w:asciiTheme="minorHAnsi" w:eastAsiaTheme="minorEastAsia" w:hAnsiTheme="minorHAnsi" w:cstheme="minorBidi"/>
-          <w:smallCaps w:val="0"/>
-          <w:noProof/>
-          <w:sz w:val="22"/>
-          <w:szCs w:val="22"/>
-          <w:lang w:val="hu-HU" w:eastAsia="hu-HU"/>
-        </w:rPr>
-      </w:pPr>
-      <w:r>
-        <w:rPr>
-          <w:noProof/>
-          <w:lang w:val="en-US"/>
-        </w:rPr>
-        <w:t>4.2</w:t>
-      </w:r>
-      <w:r>
-        <w:rPr>
-          <w:rFonts w:asciiTheme="minorHAnsi" w:eastAsiaTheme="minorEastAsia" w:hAnsiTheme="minorHAnsi" w:cstheme="minorBidi"/>
-          <w:smallCaps w:val="0"/>
-          <w:noProof/>
-          <w:sz w:val="22"/>
-          <w:szCs w:val="22"/>
-          <w:lang w:val="hu-HU" w:eastAsia="hu-HU"/>
-        </w:rPr>
-        <w:tab/>
-      </w:r>
-      <w:r>
-        <w:rPr>
-          <w:noProof/>
-          <w:lang w:val="en-US"/>
-        </w:rPr>
-        <w:t>Attribute Monitor</w:t>
-      </w:r>
-      <w:r>
-        <w:rPr>
-          <w:noProof/>
-        </w:rPr>
-        <w:tab/>
-      </w:r>
-      <w:r>
-        <w:rPr>
-          <w:noProof/>
-        </w:rPr>
-        <w:fldChar w:fldCharType="begin"/>
-      </w:r>
-      <w:r>
-        <w:rPr>
-          <w:noProof/>
-        </w:rPr>
-        <w:instrText xml:space="preserve"> PAGEREF _Toc381175442 \h </w:instrText>
-      </w:r>
-      <w:r>
-        <w:rPr>
-          <w:noProof/>
-        </w:rPr>
-      </w:r>
-      <w:r>
-        <w:rPr>
-          <w:noProof/>
-        </w:rPr>
-        <w:fldChar w:fldCharType="separate"/>
-      </w:r>
-      <w:r>
-        <w:rPr>
-          <w:noProof/>
-        </w:rPr>
         <w:t>8</w:t>
-      </w:r>
-      <w:r>
-        <w:rPr>
-          <w:noProof/>
-        </w:rPr>
-        <w:fldChar w:fldCharType="end"/>
-      </w:r>
-    </w:p>
-    <w:p>
-      <w:pPr>
-        <w:pStyle w:val="TOC2"/>
-        <w:tabs>
-          <w:tab w:val="left" w:pos="720"/>
-          <w:tab w:val="right" w:leader="dot" w:pos="9628"/>
-        </w:tabs>
-        <w:rPr>
-          <w:rFonts w:asciiTheme="minorHAnsi" w:eastAsiaTheme="minorEastAsia" w:hAnsiTheme="minorHAnsi" w:cstheme="minorBidi"/>
-          <w:smallCaps w:val="0"/>
-          <w:noProof/>
-          <w:sz w:val="22"/>
-          <w:szCs w:val="22"/>
-          <w:lang w:val="hu-HU" w:eastAsia="hu-HU"/>
-        </w:rPr>
-      </w:pPr>
-      <w:r>
-        <w:rPr>
-          <w:noProof/>
-          <w:lang w:val="en-US"/>
-        </w:rPr>
-        <w:t>4.3</w:t>
-      </w:r>
-      <w:r>
-        <w:rPr>
-          <w:rFonts w:asciiTheme="minorHAnsi" w:eastAsiaTheme="minorEastAsia" w:hAnsiTheme="minorHAnsi" w:cstheme="minorBidi"/>
-          <w:smallCaps w:val="0"/>
-          <w:noProof/>
-          <w:sz w:val="22"/>
-          <w:szCs w:val="22"/>
-          <w:lang w:val="hu-HU" w:eastAsia="hu-HU"/>
-        </w:rPr>
-        <w:tab/>
-      </w:r>
-      <w:r>
-        <w:rPr>
-          <w:noProof/>
-          <w:lang w:val="en-US"/>
-        </w:rPr>
-        <w:t>Class Monitor</w:t>
-      </w:r>
-      <w:r>
-        <w:rPr>
-          <w:noProof/>
-        </w:rPr>
-        <w:tab/>
-      </w:r>
-      <w:r>
-        <w:rPr>
-          <w:noProof/>
-        </w:rPr>
-        <w:fldChar w:fldCharType="begin"/>
-      </w:r>
-      <w:r>
-        <w:rPr>
-          <w:noProof/>
-        </w:rPr>
-        <w:instrText xml:space="preserve"> PAGEREF _Toc381175443 \h </w:instrText>
-      </w:r>
-      <w:r>
-        <w:rPr>
-          <w:noProof/>
-        </w:rPr>
-      </w:r>
-      <w:r>
-        <w:rPr>
-          <w:noProof/>
-        </w:rPr>
-        <w:fldChar w:fldCharType="separate"/>
-      </w:r>
-      <w:r>
-        <w:rPr>
-          <w:noProof/>
-        </w:rPr>
-        <w:t>8</w:t>
-      </w:r>
-      <w:r>
-        <w:rPr>
-          <w:noProof/>
-        </w:rPr>
-        <w:fldChar w:fldCharType="end"/>
-      </w:r>
-    </w:p>
-    <w:p>
-      <w:pPr>
-        <w:pStyle w:val="TOC2"/>
-        <w:tabs>
-          <w:tab w:val="left" w:pos="720"/>
-          <w:tab w:val="right" w:leader="dot" w:pos="9628"/>
-        </w:tabs>
-        <w:rPr>
-          <w:rFonts w:asciiTheme="minorHAnsi" w:eastAsiaTheme="minorEastAsia" w:hAnsiTheme="minorHAnsi" w:cstheme="minorBidi"/>
-          <w:smallCaps w:val="0"/>
-          <w:noProof/>
-          <w:sz w:val="22"/>
-          <w:szCs w:val="22"/>
-          <w:lang w:val="hu-HU" w:eastAsia="hu-HU"/>
-        </w:rPr>
-      </w:pPr>
-      <w:r>
-        <w:rPr>
-          <w:noProof/>
-          <w:lang w:val="en-US"/>
-        </w:rPr>
-        <w:t>4.4</w:t>
-      </w:r>
-      <w:r>
-        <w:rPr>
-          <w:rFonts w:asciiTheme="minorHAnsi" w:eastAsiaTheme="minorEastAsia" w:hAnsiTheme="minorHAnsi" w:cstheme="minorBidi"/>
-          <w:smallCaps w:val="0"/>
-          <w:noProof/>
-          <w:sz w:val="22"/>
-          <w:szCs w:val="22"/>
-          <w:lang w:val="hu-HU" w:eastAsia="hu-HU"/>
-        </w:rPr>
-        <w:tab/>
-      </w:r>
-      <w:r>
-        <w:rPr>
-          <w:noProof/>
-          <w:lang w:val="en-US"/>
-        </w:rPr>
-        <w:t>Count Monitor</w:t>
-      </w:r>
-      <w:r>
-        <w:rPr>
-          <w:noProof/>
-        </w:rPr>
-        <w:tab/>
-      </w:r>
-      <w:r>
-        <w:rPr>
-          <w:noProof/>
-        </w:rPr>
-        <w:fldChar w:fldCharType="begin"/>
-      </w:r>
-      <w:r>
-        <w:rPr>
-          <w:noProof/>
-        </w:rPr>
-        <w:instrText xml:space="preserve"> PAGEREF _Toc381175444 \h </w:instrText>
-      </w:r>
-      <w:r>
-        <w:rPr>
-          <w:noProof/>
-        </w:rPr>
-      </w:r>
-      <w:r>
-        <w:rPr>
-          <w:noProof/>
-        </w:rPr>
-        <w:fldChar w:fldCharType="separate"/>
-      </w:r>
-      <w:r>
-        <w:rPr>
-          <w:noProof/>
-        </w:rPr>
-        <w:t>9</w:t>
-      </w:r>
-      <w:r>
-        <w:rPr>
-          <w:noProof/>
-        </w:rPr>
-        <w:fldChar w:fldCharType="end"/>
-      </w:r>
-    </w:p>
-    <w:p>
-      <w:pPr>
-        <w:pStyle w:val="TOC2"/>
-        <w:tabs>
-          <w:tab w:val="left" w:pos="720"/>
-          <w:tab w:val="right" w:leader="dot" w:pos="9628"/>
-        </w:tabs>
-        <w:rPr>
-          <w:rFonts w:asciiTheme="minorHAnsi" w:eastAsiaTheme="minorEastAsia" w:hAnsiTheme="minorHAnsi" w:cstheme="minorBidi"/>
-          <w:smallCaps w:val="0"/>
-          <w:noProof/>
-          <w:sz w:val="22"/>
-          <w:szCs w:val="22"/>
-          <w:lang w:val="hu-HU" w:eastAsia="hu-HU"/>
-        </w:rPr>
-      </w:pPr>
-      <w:r>
-        <w:rPr>
-          <w:noProof/>
-          <w:lang w:val="en-US"/>
-        </w:rPr>
-        <w:t>4.5</w:t>
-      </w:r>
-      <w:r>
-        <w:rPr>
-          <w:rFonts w:asciiTheme="minorHAnsi" w:eastAsiaTheme="minorEastAsia" w:hAnsiTheme="minorHAnsi" w:cstheme="minorBidi"/>
-          <w:smallCaps w:val="0"/>
-          <w:noProof/>
-          <w:sz w:val="22"/>
-          <w:szCs w:val="22"/>
-          <w:lang w:val="hu-HU" w:eastAsia="hu-HU"/>
-        </w:rPr>
-        <w:tab/>
-      </w:r>
-      <w:r>
-        <w:rPr>
-          <w:noProof/>
-          <w:lang w:val="en-US"/>
-        </w:rPr>
-        <w:t>Ping Monitor</w:t>
-      </w:r>
-      <w:r>
-        <w:rPr>
-          <w:noProof/>
-        </w:rPr>
-        <w:tab/>
-      </w:r>
-      <w:r>
-        <w:rPr>
-          <w:noProof/>
-        </w:rPr>
-        <w:fldChar w:fldCharType="begin"/>
-      </w:r>
-      <w:r>
-        <w:rPr>
-          <w:noProof/>
-        </w:rPr>
-        <w:instrText xml:space="preserve"> PAGEREF _Toc381175445 \h </w:instrText>
-      </w:r>
-      <w:r>
-        <w:rPr>
-          <w:noProof/>
-        </w:rPr>
-      </w:r>
-      <w:r>
-        <w:rPr>
-          <w:noProof/>
-        </w:rPr>
-        <w:fldChar w:fldCharType="separate"/>
-      </w:r>
-      <w:r>
-        <w:rPr>
-          <w:noProof/>
-        </w:rPr>
-        <w:t>9</w:t>
       </w:r>
       <w:r>
         <w:rPr>
@@ -2156,7 +1806,7 @@
           <w:noProof/>
           <w:sz w:val="22"/>
           <w:szCs w:val="22"/>
-          <w:lang w:val="hu-HU" w:eastAsia="hu-HU"/>
+          <w:lang w:val="en-US" w:eastAsia="en-US"/>
         </w:rPr>
       </w:pPr>
       <w:r>
@@ -2175,7 +1825,7 @@
           <w:noProof/>
           <w:sz w:val="22"/>
           <w:szCs w:val="22"/>
-          <w:lang w:val="hu-HU" w:eastAsia="hu-HU"/>
+          <w:lang w:val="en-US" w:eastAsia="en-US"/>
         </w:rPr>
         <w:tab/>
       </w:r>
@@ -2184,7 +1834,7 @@
           <w:noProof/>
           <w:lang w:val="en-US"/>
         </w:rPr>
-        <w:t>Recursive and Global Monitoring</w:t>
+        <w:t>Status information</w:t>
       </w:r>
       <w:r>
         <w:rPr>
@@ -2202,7 +1852,7 @@
         <w:rPr>
           <w:noProof/>
         </w:rPr>
-        <w:instrText xml:space="preserve"> PAGEREF _Toc381175446 \h </w:instrText>
+        <w:instrText xml:space="preserve"> PAGEREF _Toc399320803 \h </w:instrText>
       </w:r>
       <w:r>
         <w:rPr>
@@ -2219,256 +1869,7 @@
         <w:rPr>
           <w:noProof/>
         </w:rPr>
-        <w:t>11</w:t>
-      </w:r>
-      <w:r>
-        <w:rPr>
-          <w:noProof/>
-        </w:rPr>
-        <w:fldChar w:fldCharType="end"/>
-      </w:r>
-    </w:p>
-    <w:p>
-      <w:pPr>
-        <w:pStyle w:val="TOC2"/>
-        <w:tabs>
-          <w:tab w:val="left" w:pos="720"/>
-          <w:tab w:val="right" w:leader="dot" w:pos="9628"/>
-        </w:tabs>
-        <w:rPr>
-          <w:rFonts w:asciiTheme="minorHAnsi" w:eastAsiaTheme="minorEastAsia" w:hAnsiTheme="minorHAnsi" w:cstheme="minorBidi"/>
-          <w:smallCaps w:val="0"/>
-          <w:noProof/>
-          <w:sz w:val="22"/>
-          <w:szCs w:val="22"/>
-          <w:lang w:val="hu-HU" w:eastAsia="hu-HU"/>
-        </w:rPr>
-      </w:pPr>
-      <w:r>
-        <w:rPr>
-          <w:noProof/>
-          <w:lang w:val="en-US"/>
-        </w:rPr>
-        <w:t>5.1</w:t>
-      </w:r>
-      <w:r>
-        <w:rPr>
-          <w:rFonts w:asciiTheme="minorHAnsi" w:eastAsiaTheme="minorEastAsia" w:hAnsiTheme="minorHAnsi" w:cstheme="minorBidi"/>
-          <w:smallCaps w:val="0"/>
-          <w:noProof/>
-          <w:sz w:val="22"/>
-          <w:szCs w:val="22"/>
-          <w:lang w:val="hu-HU" w:eastAsia="hu-HU"/>
-        </w:rPr>
-        <w:tab/>
-      </w:r>
-      <w:r>
-        <w:rPr>
-          <w:noProof/>
-          <w:lang w:val="en-US"/>
-        </w:rPr>
-        <w:t>Recursive Monitoring</w:t>
-      </w:r>
-      <w:r>
-        <w:rPr>
-          <w:noProof/>
-        </w:rPr>
-        <w:tab/>
-      </w:r>
-      <w:r>
-        <w:rPr>
-          <w:noProof/>
-        </w:rPr>
-        <w:fldChar w:fldCharType="begin"/>
-      </w:r>
-      <w:r>
-        <w:rPr>
-          <w:noProof/>
-        </w:rPr>
-        <w:instrText xml:space="preserve"> PAGEREF _Toc381175447 \h </w:instrText>
-      </w:r>
-      <w:r>
-        <w:rPr>
-          <w:noProof/>
-        </w:rPr>
-      </w:r>
-      <w:r>
-        <w:rPr>
-          <w:noProof/>
-        </w:rPr>
-        <w:fldChar w:fldCharType="separate"/>
-      </w:r>
-      <w:r>
-        <w:rPr>
-          <w:noProof/>
-        </w:rPr>
-        <w:t>11</w:t>
-      </w:r>
-      <w:r>
-        <w:rPr>
-          <w:noProof/>
-        </w:rPr>
-        <w:fldChar w:fldCharType="end"/>
-      </w:r>
-    </w:p>
-    <w:p>
-      <w:pPr>
-        <w:pStyle w:val="TOC2"/>
-        <w:tabs>
-          <w:tab w:val="left" w:pos="720"/>
-          <w:tab w:val="right" w:leader="dot" w:pos="9628"/>
-        </w:tabs>
-        <w:rPr>
-          <w:rFonts w:asciiTheme="minorHAnsi" w:eastAsiaTheme="minorEastAsia" w:hAnsiTheme="minorHAnsi" w:cstheme="minorBidi"/>
-          <w:smallCaps w:val="0"/>
-          <w:noProof/>
-          <w:sz w:val="22"/>
-          <w:szCs w:val="22"/>
-          <w:lang w:val="hu-HU" w:eastAsia="hu-HU"/>
-        </w:rPr>
-      </w:pPr>
-      <w:r>
-        <w:rPr>
-          <w:noProof/>
-          <w:lang w:val="en-US"/>
-        </w:rPr>
-        <w:t>5.2</w:t>
-      </w:r>
-      <w:r>
-        <w:rPr>
-          <w:rFonts w:asciiTheme="minorHAnsi" w:eastAsiaTheme="minorEastAsia" w:hAnsiTheme="minorHAnsi" w:cstheme="minorBidi"/>
-          <w:smallCaps w:val="0"/>
-          <w:noProof/>
-          <w:sz w:val="22"/>
-          <w:szCs w:val="22"/>
-          <w:lang w:val="hu-HU" w:eastAsia="hu-HU"/>
-        </w:rPr>
-        <w:tab/>
-      </w:r>
-      <w:r>
-        <w:rPr>
-          <w:noProof/>
-          <w:lang w:val="en-US"/>
-        </w:rPr>
-        <w:t>Global Monitoring</w:t>
-      </w:r>
-      <w:r>
-        <w:rPr>
-          <w:noProof/>
-        </w:rPr>
-        <w:tab/>
-      </w:r>
-      <w:r>
-        <w:rPr>
-          <w:noProof/>
-        </w:rPr>
-        <w:fldChar w:fldCharType="begin"/>
-      </w:r>
-      <w:r>
-        <w:rPr>
-          <w:noProof/>
-        </w:rPr>
-        <w:instrText xml:space="preserve"> PAGEREF _Toc381175448 \h </w:instrText>
-      </w:r>
-      <w:r>
-        <w:rPr>
-          <w:noProof/>
-        </w:rPr>
-      </w:r>
-      <w:r>
-        <w:rPr>
-          <w:noProof/>
-        </w:rPr>
-        <w:fldChar w:fldCharType="separate"/>
-      </w:r>
-      <w:r>
-        <w:rPr>
-          <w:noProof/>
-        </w:rPr>
-        <w:t>12</w:t>
-      </w:r>
-      <w:r>
-        <w:rPr>
-          <w:noProof/>
-        </w:rPr>
-        <w:fldChar w:fldCharType="end"/>
-      </w:r>
-    </w:p>
-    <w:p>
-      <w:pPr>
-        <w:pStyle w:val="TOC2"/>
-        <w:tabs>
-          <w:tab w:val="left" w:pos="720"/>
-          <w:tab w:val="right" w:leader="dot" w:pos="9628"/>
-        </w:tabs>
-        <w:rPr>
-          <w:rFonts w:asciiTheme="minorHAnsi" w:eastAsiaTheme="minorEastAsia" w:hAnsiTheme="minorHAnsi" w:cstheme="minorBidi"/>
-          <w:smallCaps w:val="0"/>
-          <w:noProof/>
-          <w:sz w:val="22"/>
-          <w:szCs w:val="22"/>
-          <w:lang w:val="hu-HU" w:eastAsia="hu-HU"/>
-        </w:rPr>
-      </w:pPr>
-      <w:r>
-        <w:rPr>
-          <w:noProof/>
-          <w:lang w:val="en-US"/>
-        </w:rPr>
-        <w:t>5.3</w:t>
-      </w:r>
-      <w:r>
-        <w:rPr>
-          <w:rFonts w:asciiTheme="minorHAnsi" w:eastAsiaTheme="minorEastAsia" w:hAnsiTheme="minorHAnsi" w:cstheme="minorBidi"/>
-          <w:smallCaps w:val="0"/>
-          <w:noProof/>
-          <w:sz w:val="22"/>
-          <w:szCs w:val="22"/>
-          <w:lang w:val="hu-HU" w:eastAsia="hu-HU"/>
-        </w:rPr>
-        <w:tab/>
-      </w:r>
-      <w:r>
-        <w:rPr>
-          <w:noProof/>
-          <w:lang w:val="en-US"/>
-        </w:rPr>
-        <w:t>Exclude – Monitoring Optimization</w:t>
-      </w:r>
-      <w:r>
-        <w:rPr>
-          <w:noProof/>
-        </w:rPr>
-        <w:tab/>
-      </w:r>
-      <w:r>
-        <w:rPr>
-          <w:noProof/>
-        </w:rPr>
-        <w:fldChar w:fldCharType="begin"/>
-      </w:r>
-      <w:r>
-        <w:rPr>
-          <w:noProof/>
-        </w:rPr>
-        <w:instrText xml:space="preserve"> PAGEREF _Toc381175449 \h </w:instrText>
-      </w:r>
-      <w:r>
-        <w:rPr>
-          <w:noProof/>
-        </w:rPr>
-      </w:r>
-      <w:r>
-        <w:rPr>
-          <w:noProof/>
-        </w:rPr>
-        <w:fldChar w:fldCharType="separate"/>
-      </w:r>
-      <w:r>
-        <w:rPr>
-          <w:noProof/>
-        </w:rPr>
-        <w:t>12</w:t>
+        <w:t>9</w:t>
       </w:r>
       <w:r>
         <w:rPr>
@@ -2492,7 +1893,7 @@
           <w:noProof/>
           <w:sz w:val="22"/>
           <w:szCs w:val="22"/>
-          <w:lang w:val="hu-HU" w:eastAsia="hu-HU"/>
+          <w:lang w:val="en-US" w:eastAsia="en-US"/>
         </w:rPr>
       </w:pPr>
       <w:r>
@@ -2511,7 +1912,7 @@
           <w:noProof/>
           <w:sz w:val="22"/>
           <w:szCs w:val="22"/>
-          <w:lang w:val="hu-HU" w:eastAsia="hu-HU"/>
+          <w:lang w:val="en-US" w:eastAsia="en-US"/>
         </w:rPr>
         <w:tab/>
       </w:r>
@@ -2520,7 +1921,7 @@
           <w:noProof/>
           <w:lang w:val="en-US"/>
         </w:rPr>
-        <w:t>Setting System State</w:t>
+        <w:t>Local Monitoring of System Internals</w:t>
       </w:r>
       <w:r>
         <w:rPr>
@@ -2538,7 +1939,7 @@
         <w:rPr>
           <w:noProof/>
         </w:rPr>
-        <w:instrText xml:space="preserve"> PAGEREF _Toc381175450 \h </w:instrText>
+        <w:instrText xml:space="preserve"> PAGEREF _Toc399320804 \h </w:instrText>
       </w:r>
       <w:r>
         <w:rPr>
@@ -2555,7 +1956,7 @@
         <w:rPr>
           <w:noProof/>
         </w:rPr>
-        <w:t>13</w:t>
+        <w:t>10</w:t>
       </w:r>
       <w:r>
         <w:rPr>
@@ -2577,7 +1978,7 @@
           <w:noProof/>
           <w:sz w:val="22"/>
           <w:szCs w:val="22"/>
-          <w:lang w:val="hu-HU" w:eastAsia="hu-HU"/>
+          <w:lang w:val="en-US" w:eastAsia="en-US"/>
         </w:rPr>
       </w:pPr>
       <w:r>
@@ -2594,7 +1995,7 @@
           <w:noProof/>
           <w:sz w:val="22"/>
           <w:szCs w:val="22"/>
-          <w:lang w:val="hu-HU" w:eastAsia="hu-HU"/>
+          <w:lang w:val="en-US" w:eastAsia="en-US"/>
         </w:rPr>
         <w:tab/>
       </w:r>
@@ -2603,8 +2004,10 @@
           <w:noProof/>
           <w:lang w:val="en-US"/>
         </w:rPr>
-        <w:t>Injection – Runtime Method Calls</w:t>
-      </w:r>
+        <w:t>Method Monitor</w:t>
+      </w:r>
+      <w:bookmarkStart w:id="2" w:name="_GoBack"/>
+      <w:bookmarkEnd w:id="2"/>
       <w:r>
         <w:rPr>
           <w:noProof/>
@@ -2621,7 +2024,339 @@
         <w:rPr>
           <w:noProof/>
         </w:rPr>
-        <w:instrText xml:space="preserve"> PAGEREF _Toc381175451 \h </w:instrText>
+        <w:instrText xml:space="preserve"> PAGEREF _Toc399320805 \h </w:instrText>
+      </w:r>
+      <w:r>
+        <w:rPr>
+          <w:noProof/>
+        </w:rPr>
+      </w:r>
+      <w:r>
+        <w:rPr>
+          <w:noProof/>
+        </w:rPr>
+        <w:fldChar w:fldCharType="separate"/>
+      </w:r>
+      <w:r>
+        <w:rPr>
+          <w:noProof/>
+        </w:rPr>
+        <w:t>10</w:t>
+      </w:r>
+      <w:r>
+        <w:rPr>
+          <w:noProof/>
+        </w:rPr>
+        <w:fldChar w:fldCharType="end"/>
+      </w:r>
+    </w:p>
+    <w:p>
+      <w:pPr>
+        <w:pStyle w:val="TOC2"/>
+        <w:tabs>
+          <w:tab w:val="left" w:pos="720"/>
+          <w:tab w:val="right" w:leader="dot" w:pos="9628"/>
+        </w:tabs>
+        <w:rPr>
+          <w:rFonts w:asciiTheme="minorHAnsi" w:eastAsiaTheme="minorEastAsia" w:hAnsiTheme="minorHAnsi" w:cstheme="minorBidi"/>
+          <w:smallCaps w:val="0"/>
+          <w:noProof/>
+          <w:sz w:val="22"/>
+          <w:szCs w:val="22"/>
+          <w:lang w:val="en-US" w:eastAsia="en-US"/>
+        </w:rPr>
+      </w:pPr>
+      <w:r>
+        <w:rPr>
+          <w:noProof/>
+          <w:lang w:val="en-US"/>
+        </w:rPr>
+        <w:t>6.2</w:t>
+      </w:r>
+      <w:r>
+        <w:rPr>
+          <w:rFonts w:asciiTheme="minorHAnsi" w:eastAsiaTheme="minorEastAsia" w:hAnsiTheme="minorHAnsi" w:cstheme="minorBidi"/>
+          <w:smallCaps w:val="0"/>
+          <w:noProof/>
+          <w:sz w:val="22"/>
+          <w:szCs w:val="22"/>
+          <w:lang w:val="en-US" w:eastAsia="en-US"/>
+        </w:rPr>
+        <w:tab/>
+      </w:r>
+      <w:r>
+        <w:rPr>
+          <w:noProof/>
+          <w:lang w:val="en-US"/>
+        </w:rPr>
+        <w:t>Attribute Monitor</w:t>
+      </w:r>
+      <w:r>
+        <w:rPr>
+          <w:noProof/>
+        </w:rPr>
+        <w:tab/>
+      </w:r>
+      <w:r>
+        <w:rPr>
+          <w:noProof/>
+        </w:rPr>
+        <w:fldChar w:fldCharType="begin"/>
+      </w:r>
+      <w:r>
+        <w:rPr>
+          <w:noProof/>
+        </w:rPr>
+        <w:instrText xml:space="preserve"> PAGEREF _Toc399320806 \h </w:instrText>
+      </w:r>
+      <w:r>
+        <w:rPr>
+          <w:noProof/>
+        </w:rPr>
+      </w:r>
+      <w:r>
+        <w:rPr>
+          <w:noProof/>
+        </w:rPr>
+        <w:fldChar w:fldCharType="separate"/>
+      </w:r>
+      <w:r>
+        <w:rPr>
+          <w:noProof/>
+        </w:rPr>
+        <w:t>11</w:t>
+      </w:r>
+      <w:r>
+        <w:rPr>
+          <w:noProof/>
+        </w:rPr>
+        <w:fldChar w:fldCharType="end"/>
+      </w:r>
+    </w:p>
+    <w:p>
+      <w:pPr>
+        <w:pStyle w:val="TOC2"/>
+        <w:tabs>
+          <w:tab w:val="left" w:pos="720"/>
+          <w:tab w:val="right" w:leader="dot" w:pos="9628"/>
+        </w:tabs>
+        <w:rPr>
+          <w:rFonts w:asciiTheme="minorHAnsi" w:eastAsiaTheme="minorEastAsia" w:hAnsiTheme="minorHAnsi" w:cstheme="minorBidi"/>
+          <w:smallCaps w:val="0"/>
+          <w:noProof/>
+          <w:sz w:val="22"/>
+          <w:szCs w:val="22"/>
+          <w:lang w:val="en-US" w:eastAsia="en-US"/>
+        </w:rPr>
+      </w:pPr>
+      <w:r>
+        <w:rPr>
+          <w:noProof/>
+          <w:lang w:val="en-US"/>
+        </w:rPr>
+        <w:t>6.3</w:t>
+      </w:r>
+      <w:r>
+        <w:rPr>
+          <w:rFonts w:asciiTheme="minorHAnsi" w:eastAsiaTheme="minorEastAsia" w:hAnsiTheme="minorHAnsi" w:cstheme="minorBidi"/>
+          <w:smallCaps w:val="0"/>
+          <w:noProof/>
+          <w:sz w:val="22"/>
+          <w:szCs w:val="22"/>
+          <w:lang w:val="en-US" w:eastAsia="en-US"/>
+        </w:rPr>
+        <w:tab/>
+      </w:r>
+      <w:r>
+        <w:rPr>
+          <w:noProof/>
+          <w:lang w:val="en-US"/>
+        </w:rPr>
+        <w:t>Class Monitor</w:t>
+      </w:r>
+      <w:r>
+        <w:rPr>
+          <w:noProof/>
+        </w:rPr>
+        <w:tab/>
+      </w:r>
+      <w:r>
+        <w:rPr>
+          <w:noProof/>
+        </w:rPr>
+        <w:fldChar w:fldCharType="begin"/>
+      </w:r>
+      <w:r>
+        <w:rPr>
+          <w:noProof/>
+        </w:rPr>
+        <w:instrText xml:space="preserve"> PAGEREF _Toc399320807 \h </w:instrText>
+      </w:r>
+      <w:r>
+        <w:rPr>
+          <w:noProof/>
+        </w:rPr>
+      </w:r>
+      <w:r>
+        <w:rPr>
+          <w:noProof/>
+        </w:rPr>
+        <w:fldChar w:fldCharType="separate"/>
+      </w:r>
+      <w:r>
+        <w:rPr>
+          <w:noProof/>
+        </w:rPr>
+        <w:t>11</w:t>
+      </w:r>
+      <w:r>
+        <w:rPr>
+          <w:noProof/>
+        </w:rPr>
+        <w:fldChar w:fldCharType="end"/>
+      </w:r>
+    </w:p>
+    <w:p>
+      <w:pPr>
+        <w:pStyle w:val="TOC2"/>
+        <w:tabs>
+          <w:tab w:val="left" w:pos="720"/>
+          <w:tab w:val="right" w:leader="dot" w:pos="9628"/>
+        </w:tabs>
+        <w:rPr>
+          <w:rFonts w:asciiTheme="minorHAnsi" w:eastAsiaTheme="minorEastAsia" w:hAnsiTheme="minorHAnsi" w:cstheme="minorBidi"/>
+          <w:smallCaps w:val="0"/>
+          <w:noProof/>
+          <w:sz w:val="22"/>
+          <w:szCs w:val="22"/>
+          <w:lang w:val="en-US" w:eastAsia="en-US"/>
+        </w:rPr>
+      </w:pPr>
+      <w:r>
+        <w:rPr>
+          <w:noProof/>
+          <w:lang w:val="en-US"/>
+        </w:rPr>
+        <w:t>6.4</w:t>
+      </w:r>
+      <w:r>
+        <w:rPr>
+          <w:rFonts w:asciiTheme="minorHAnsi" w:eastAsiaTheme="minorEastAsia" w:hAnsiTheme="minorHAnsi" w:cstheme="minorBidi"/>
+          <w:smallCaps w:val="0"/>
+          <w:noProof/>
+          <w:sz w:val="22"/>
+          <w:szCs w:val="22"/>
+          <w:lang w:val="en-US" w:eastAsia="en-US"/>
+        </w:rPr>
+        <w:tab/>
+      </w:r>
+      <w:r>
+        <w:rPr>
+          <w:noProof/>
+          <w:lang w:val="en-US"/>
+        </w:rPr>
+        <w:t>Count Monitor</w:t>
+      </w:r>
+      <w:r>
+        <w:rPr>
+          <w:noProof/>
+        </w:rPr>
+        <w:tab/>
+      </w:r>
+      <w:r>
+        <w:rPr>
+          <w:noProof/>
+        </w:rPr>
+        <w:fldChar w:fldCharType="begin"/>
+      </w:r>
+      <w:r>
+        <w:rPr>
+          <w:noProof/>
+        </w:rPr>
+        <w:instrText xml:space="preserve"> PAGEREF _Toc399320808 \h </w:instrText>
+      </w:r>
+      <w:r>
+        <w:rPr>
+          <w:noProof/>
+        </w:rPr>
+      </w:r>
+      <w:r>
+        <w:rPr>
+          <w:noProof/>
+        </w:rPr>
+        <w:fldChar w:fldCharType="separate"/>
+      </w:r>
+      <w:r>
+        <w:rPr>
+          <w:noProof/>
+        </w:rPr>
+        <w:t>12</w:t>
+      </w:r>
+      <w:r>
+        <w:rPr>
+          <w:noProof/>
+        </w:rPr>
+        <w:fldChar w:fldCharType="end"/>
+      </w:r>
+    </w:p>
+    <w:p>
+      <w:pPr>
+        <w:pStyle w:val="TOC2"/>
+        <w:tabs>
+          <w:tab w:val="left" w:pos="720"/>
+          <w:tab w:val="right" w:leader="dot" w:pos="9628"/>
+        </w:tabs>
+        <w:rPr>
+          <w:rFonts w:asciiTheme="minorHAnsi" w:eastAsiaTheme="minorEastAsia" w:hAnsiTheme="minorHAnsi" w:cstheme="minorBidi"/>
+          <w:smallCaps w:val="0"/>
+          <w:noProof/>
+          <w:sz w:val="22"/>
+          <w:szCs w:val="22"/>
+          <w:lang w:val="en-US" w:eastAsia="en-US"/>
+        </w:rPr>
+      </w:pPr>
+      <w:r>
+        <w:rPr>
+          <w:noProof/>
+          <w:lang w:val="en-US"/>
+        </w:rPr>
+        <w:t>6.5</w:t>
+      </w:r>
+      <w:r>
+        <w:rPr>
+          <w:rFonts w:asciiTheme="minorHAnsi" w:eastAsiaTheme="minorEastAsia" w:hAnsiTheme="minorHAnsi" w:cstheme="minorBidi"/>
+          <w:smallCaps w:val="0"/>
+          <w:noProof/>
+          <w:sz w:val="22"/>
+          <w:szCs w:val="22"/>
+          <w:lang w:val="en-US" w:eastAsia="en-US"/>
+        </w:rPr>
+        <w:tab/>
+      </w:r>
+      <w:r>
+        <w:rPr>
+          <w:noProof/>
+          <w:lang w:val="en-US"/>
+        </w:rPr>
+        <w:t>Ping Monitor</w:t>
+      </w:r>
+      <w:r>
+        <w:rPr>
+          <w:noProof/>
+        </w:rPr>
+        <w:tab/>
+      </w:r>
+      <w:r>
+        <w:rPr>
+          <w:noProof/>
+        </w:rPr>
+        <w:fldChar w:fldCharType="begin"/>
+      </w:r>
+      <w:r>
+        <w:rPr>
+          <w:noProof/>
+        </w:rPr>
+        <w:instrText xml:space="preserve"> PAGEREF _Toc399320809 \h </w:instrText>
       </w:r>
       <w:r>
         <w:rPr>
@@ -2662,7 +2397,7 @@
           <w:noProof/>
           <w:sz w:val="22"/>
           <w:szCs w:val="22"/>
-          <w:lang w:val="hu-HU" w:eastAsia="hu-HU"/>
+          <w:lang w:val="en-US" w:eastAsia="en-US"/>
         </w:rPr>
       </w:pPr>
       <w:r>
@@ -2681,7 +2416,7 @@
           <w:noProof/>
           <w:sz w:val="22"/>
           <w:szCs w:val="22"/>
-          <w:lang w:val="hu-HU" w:eastAsia="hu-HU"/>
+          <w:lang w:val="en-US" w:eastAsia="en-US"/>
         </w:rPr>
         <w:tab/>
       </w:r>
@@ -2690,7 +2425,7 @@
           <w:noProof/>
           <w:lang w:val="en-US"/>
         </w:rPr>
-        <w:t>Summary</w:t>
+        <w:t>Recursive Monitoring</w:t>
       </w:r>
       <w:r>
         <w:rPr>
@@ -2708,7 +2443,7 @@
         <w:rPr>
           <w:noProof/>
         </w:rPr>
-        <w:instrText xml:space="preserve"> PAGEREF _Toc381175452 \h </w:instrText>
+        <w:instrText xml:space="preserve"> PAGEREF _Toc399320810 \h </w:instrText>
       </w:r>
       <w:r>
         <w:rPr>
@@ -2736,26 +2471,536 @@
     </w:p>
     <w:p>
       <w:pPr>
-        <w:pStyle w:val="Title"/>
-        <w:rPr>
-          <w:lang w:val="en-US"/>
-        </w:rPr>
-      </w:pPr>
-      <w:r>
-        <w:rPr>
-          <w:lang w:val="en-US"/>
+        <w:pStyle w:val="TOC2"/>
+        <w:tabs>
+          <w:tab w:val="left" w:pos="720"/>
+          <w:tab w:val="right" w:leader="dot" w:pos="9628"/>
+        </w:tabs>
+        <w:rPr>
+          <w:rFonts w:asciiTheme="minorHAnsi" w:eastAsiaTheme="minorEastAsia" w:hAnsiTheme="minorHAnsi" w:cstheme="minorBidi"/>
+          <w:smallCaps w:val="0"/>
+          <w:noProof/>
+          <w:sz w:val="22"/>
+          <w:szCs w:val="22"/>
+          <w:lang w:val="en-US" w:eastAsia="en-US"/>
+        </w:rPr>
+      </w:pPr>
+      <w:r>
+        <w:rPr>
+          <w:noProof/>
+          <w:lang w:val="en-US"/>
+        </w:rPr>
+        <w:t>7.1</w:t>
+      </w:r>
+      <w:r>
+        <w:rPr>
+          <w:rFonts w:asciiTheme="minorHAnsi" w:eastAsiaTheme="minorEastAsia" w:hAnsiTheme="minorHAnsi" w:cstheme="minorBidi"/>
+          <w:smallCaps w:val="0"/>
+          <w:noProof/>
+          <w:sz w:val="22"/>
+          <w:szCs w:val="22"/>
+          <w:lang w:val="en-US" w:eastAsia="en-US"/>
+        </w:rPr>
+        <w:tab/>
+      </w:r>
+      <w:r>
+        <w:rPr>
+          <w:noProof/>
+          <w:lang w:val="en-US"/>
+        </w:rPr>
+        <w:t>Recursive Monitoring</w:t>
+      </w:r>
+      <w:r>
+        <w:rPr>
+          <w:noProof/>
+        </w:rPr>
+        <w:tab/>
+      </w:r>
+      <w:r>
+        <w:rPr>
+          <w:noProof/>
+        </w:rPr>
+        <w:fldChar w:fldCharType="begin"/>
+      </w:r>
+      <w:r>
+        <w:rPr>
+          <w:noProof/>
+        </w:rPr>
+        <w:instrText xml:space="preserve"> PAGEREF _Toc399320811 \h </w:instrText>
+      </w:r>
+      <w:r>
+        <w:rPr>
+          <w:noProof/>
+        </w:rPr>
+      </w:r>
+      <w:r>
+        <w:rPr>
+          <w:noProof/>
+        </w:rPr>
+        <w:fldChar w:fldCharType="separate"/>
+      </w:r>
+      <w:r>
+        <w:rPr>
+          <w:noProof/>
+        </w:rPr>
+        <w:t>14</w:t>
+      </w:r>
+      <w:r>
+        <w:rPr>
+          <w:noProof/>
         </w:rPr>
         <w:fldChar w:fldCharType="end"/>
       </w:r>
     </w:p>
     <w:p>
       <w:pPr>
+        <w:pStyle w:val="TOC2"/>
+        <w:tabs>
+          <w:tab w:val="left" w:pos="720"/>
+          <w:tab w:val="right" w:leader="dot" w:pos="9628"/>
+        </w:tabs>
+        <w:rPr>
+          <w:rFonts w:asciiTheme="minorHAnsi" w:eastAsiaTheme="minorEastAsia" w:hAnsiTheme="minorHAnsi" w:cstheme="minorBidi"/>
+          <w:smallCaps w:val="0"/>
+          <w:noProof/>
+          <w:sz w:val="22"/>
+          <w:szCs w:val="22"/>
+          <w:lang w:val="en-US" w:eastAsia="en-US"/>
+        </w:rPr>
+      </w:pPr>
+      <w:r>
+        <w:rPr>
+          <w:noProof/>
+          <w:lang w:val="en-US"/>
+        </w:rPr>
+        <w:t>7.2</w:t>
+      </w:r>
+      <w:r>
+        <w:rPr>
+          <w:rFonts w:asciiTheme="minorHAnsi" w:eastAsiaTheme="minorEastAsia" w:hAnsiTheme="minorHAnsi" w:cstheme="minorBidi"/>
+          <w:smallCaps w:val="0"/>
+          <w:noProof/>
+          <w:sz w:val="22"/>
+          <w:szCs w:val="22"/>
+          <w:lang w:val="en-US" w:eastAsia="en-US"/>
+        </w:rPr>
+        <w:tab/>
+      </w:r>
+      <w:r>
+        <w:rPr>
+          <w:noProof/>
+          <w:lang w:val="en-US"/>
+        </w:rPr>
+        <w:t>Exclude – Monitoring Optimization</w:t>
+      </w:r>
+      <w:r>
+        <w:rPr>
+          <w:noProof/>
+        </w:rPr>
+        <w:tab/>
+      </w:r>
+      <w:r>
+        <w:rPr>
+          <w:noProof/>
+        </w:rPr>
+        <w:fldChar w:fldCharType="begin"/>
+      </w:r>
+      <w:r>
+        <w:rPr>
+          <w:noProof/>
+        </w:rPr>
+        <w:instrText xml:space="preserve"> PAGEREF _Toc399320812 \h </w:instrText>
+      </w:r>
+      <w:r>
+        <w:rPr>
+          <w:noProof/>
+        </w:rPr>
+      </w:r>
+      <w:r>
+        <w:rPr>
+          <w:noProof/>
+        </w:rPr>
+        <w:fldChar w:fldCharType="separate"/>
+      </w:r>
+      <w:r>
+        <w:rPr>
+          <w:noProof/>
+        </w:rPr>
+        <w:t>15</w:t>
+      </w:r>
+      <w:r>
+        <w:rPr>
+          <w:noProof/>
+        </w:rPr>
+        <w:fldChar w:fldCharType="end"/>
+      </w:r>
+    </w:p>
+    <w:p>
+      <w:pPr>
+        <w:pStyle w:val="TOC1"/>
+        <w:tabs>
+          <w:tab w:val="left" w:pos="480"/>
+          <w:tab w:val="right" w:leader="dot" w:pos="9628"/>
+        </w:tabs>
+        <w:rPr>
+          <w:rFonts w:asciiTheme="minorHAnsi" w:eastAsiaTheme="minorEastAsia" w:hAnsiTheme="minorHAnsi" w:cstheme="minorBidi"/>
+          <w:b w:val="0"/>
+          <w:bCs w:val="0"/>
+          <w:caps w:val="0"/>
+          <w:noProof/>
+          <w:sz w:val="22"/>
+          <w:szCs w:val="22"/>
+          <w:lang w:val="en-US" w:eastAsia="en-US"/>
+        </w:rPr>
+      </w:pPr>
+      <w:r>
+        <w:rPr>
+          <w:noProof/>
+          <w:lang w:val="en-US"/>
+        </w:rPr>
+        <w:t>8</w:t>
+      </w:r>
+      <w:r>
+        <w:rPr>
+          <w:rFonts w:asciiTheme="minorHAnsi" w:eastAsiaTheme="minorEastAsia" w:hAnsiTheme="minorHAnsi" w:cstheme="minorBidi"/>
+          <w:b w:val="0"/>
+          <w:bCs w:val="0"/>
+          <w:caps w:val="0"/>
+          <w:noProof/>
+          <w:sz w:val="22"/>
+          <w:szCs w:val="22"/>
+          <w:lang w:val="en-US" w:eastAsia="en-US"/>
+        </w:rPr>
+        <w:tab/>
+      </w:r>
+      <w:r>
+        <w:rPr>
+          <w:noProof/>
+          <w:lang w:val="en-US"/>
+        </w:rPr>
+        <w:t>Restricted Logging</w:t>
+      </w:r>
+      <w:r>
+        <w:rPr>
+          <w:noProof/>
+        </w:rPr>
+        <w:tab/>
+      </w:r>
+      <w:r>
+        <w:rPr>
+          <w:noProof/>
+        </w:rPr>
+        <w:fldChar w:fldCharType="begin"/>
+      </w:r>
+      <w:r>
+        <w:rPr>
+          <w:noProof/>
+        </w:rPr>
+        <w:instrText xml:space="preserve"> PAGEREF _Toc399320813 \h </w:instrText>
+      </w:r>
+      <w:r>
+        <w:rPr>
+          <w:noProof/>
+        </w:rPr>
+      </w:r>
+      <w:r>
+        <w:rPr>
+          <w:noProof/>
+        </w:rPr>
+        <w:fldChar w:fldCharType="separate"/>
+      </w:r>
+      <w:r>
+        <w:rPr>
+          <w:noProof/>
+        </w:rPr>
+        <w:t>16</w:t>
+      </w:r>
+      <w:r>
+        <w:rPr>
+          <w:noProof/>
+        </w:rPr>
+        <w:fldChar w:fldCharType="end"/>
+      </w:r>
+    </w:p>
+    <w:p>
+      <w:pPr>
+        <w:pStyle w:val="TOC1"/>
+        <w:tabs>
+          <w:tab w:val="left" w:pos="480"/>
+          <w:tab w:val="right" w:leader="dot" w:pos="9628"/>
+        </w:tabs>
+        <w:rPr>
+          <w:rFonts w:asciiTheme="minorHAnsi" w:eastAsiaTheme="minorEastAsia" w:hAnsiTheme="minorHAnsi" w:cstheme="minorBidi"/>
+          <w:b w:val="0"/>
+          <w:bCs w:val="0"/>
+          <w:caps w:val="0"/>
+          <w:noProof/>
+          <w:sz w:val="22"/>
+          <w:szCs w:val="22"/>
+          <w:lang w:val="en-US" w:eastAsia="en-US"/>
+        </w:rPr>
+      </w:pPr>
+      <w:r>
+        <w:rPr>
+          <w:noProof/>
+          <w:lang w:val="en-US"/>
+        </w:rPr>
+        <w:t>9</w:t>
+      </w:r>
+      <w:r>
+        <w:rPr>
+          <w:rFonts w:asciiTheme="minorHAnsi" w:eastAsiaTheme="minorEastAsia" w:hAnsiTheme="minorHAnsi" w:cstheme="minorBidi"/>
+          <w:b w:val="0"/>
+          <w:bCs w:val="0"/>
+          <w:caps w:val="0"/>
+          <w:noProof/>
+          <w:sz w:val="22"/>
+          <w:szCs w:val="22"/>
+          <w:lang w:val="en-US" w:eastAsia="en-US"/>
+        </w:rPr>
+        <w:tab/>
+      </w:r>
+      <w:r>
+        <w:rPr>
+          <w:noProof/>
+          <w:lang w:val="en-US"/>
+        </w:rPr>
+        <w:t>Setting System State</w:t>
+      </w:r>
+      <w:r>
+        <w:rPr>
+          <w:noProof/>
+        </w:rPr>
+        <w:tab/>
+      </w:r>
+      <w:r>
+        <w:rPr>
+          <w:noProof/>
+        </w:rPr>
+        <w:fldChar w:fldCharType="begin"/>
+      </w:r>
+      <w:r>
+        <w:rPr>
+          <w:noProof/>
+        </w:rPr>
+        <w:instrText xml:space="preserve"> PAGEREF _Toc399320814 \h </w:instrText>
+      </w:r>
+      <w:r>
+        <w:rPr>
+          <w:noProof/>
+        </w:rPr>
+      </w:r>
+      <w:r>
+        <w:rPr>
+          <w:noProof/>
+        </w:rPr>
+        <w:fldChar w:fldCharType="separate"/>
+      </w:r>
+      <w:r>
+        <w:rPr>
+          <w:noProof/>
+        </w:rPr>
+        <w:t>18</w:t>
+      </w:r>
+      <w:r>
+        <w:rPr>
+          <w:noProof/>
+        </w:rPr>
+        <w:fldChar w:fldCharType="end"/>
+      </w:r>
+    </w:p>
+    <w:p>
+      <w:pPr>
+        <w:pStyle w:val="TOC2"/>
+        <w:tabs>
+          <w:tab w:val="left" w:pos="720"/>
+          <w:tab w:val="right" w:leader="dot" w:pos="9628"/>
+        </w:tabs>
+        <w:rPr>
+          <w:rFonts w:asciiTheme="minorHAnsi" w:eastAsiaTheme="minorEastAsia" w:hAnsiTheme="minorHAnsi" w:cstheme="minorBidi"/>
+          <w:smallCaps w:val="0"/>
+          <w:noProof/>
+          <w:sz w:val="22"/>
+          <w:szCs w:val="22"/>
+          <w:lang w:val="en-US" w:eastAsia="en-US"/>
+        </w:rPr>
+      </w:pPr>
+      <w:r>
+        <w:rPr>
+          <w:noProof/>
+          <w:lang w:val="en-US"/>
+        </w:rPr>
+        <w:t>9.1</w:t>
+      </w:r>
+      <w:r>
+        <w:rPr>
+          <w:rFonts w:asciiTheme="minorHAnsi" w:eastAsiaTheme="minorEastAsia" w:hAnsiTheme="minorHAnsi" w:cstheme="minorBidi"/>
+          <w:smallCaps w:val="0"/>
+          <w:noProof/>
+          <w:sz w:val="22"/>
+          <w:szCs w:val="22"/>
+          <w:lang w:val="en-US" w:eastAsia="en-US"/>
+        </w:rPr>
+        <w:tab/>
+      </w:r>
+      <w:r>
+        <w:rPr>
+          <w:noProof/>
+          <w:lang w:val="en-US"/>
+        </w:rPr>
+        <w:t>Injection – Runtime Method Calls</w:t>
+      </w:r>
+      <w:r>
+        <w:rPr>
+          <w:noProof/>
+        </w:rPr>
+        <w:tab/>
+      </w:r>
+      <w:r>
+        <w:rPr>
+          <w:noProof/>
+        </w:rPr>
+        <w:fldChar w:fldCharType="begin"/>
+      </w:r>
+      <w:r>
+        <w:rPr>
+          <w:noProof/>
+        </w:rPr>
+        <w:instrText xml:space="preserve"> PAGEREF _Toc399320815 \h </w:instrText>
+      </w:r>
+      <w:r>
+        <w:rPr>
+          <w:noProof/>
+        </w:rPr>
+      </w:r>
+      <w:r>
+        <w:rPr>
+          <w:noProof/>
+        </w:rPr>
+        <w:fldChar w:fldCharType="separate"/>
+      </w:r>
+      <w:r>
+        <w:rPr>
+          <w:noProof/>
+        </w:rPr>
+        <w:t>18</w:t>
+      </w:r>
+      <w:r>
+        <w:rPr>
+          <w:noProof/>
+        </w:rPr>
+        <w:fldChar w:fldCharType="end"/>
+      </w:r>
+    </w:p>
+    <w:p>
+      <w:pPr>
+        <w:pStyle w:val="TOC1"/>
+        <w:tabs>
+          <w:tab w:val="left" w:pos="480"/>
+          <w:tab w:val="right" w:leader="dot" w:pos="9628"/>
+        </w:tabs>
+        <w:rPr>
+          <w:rFonts w:asciiTheme="minorHAnsi" w:eastAsiaTheme="minorEastAsia" w:hAnsiTheme="minorHAnsi" w:cstheme="minorBidi"/>
+          <w:b w:val="0"/>
+          <w:bCs w:val="0"/>
+          <w:caps w:val="0"/>
+          <w:noProof/>
+          <w:sz w:val="22"/>
+          <w:szCs w:val="22"/>
+          <w:lang w:val="en-US" w:eastAsia="en-US"/>
+        </w:rPr>
+      </w:pPr>
+      <w:r>
+        <w:rPr>
+          <w:noProof/>
+          <w:lang w:val="en-US"/>
+        </w:rPr>
+        <w:t>10</w:t>
+      </w:r>
+      <w:r>
+        <w:rPr>
+          <w:rFonts w:asciiTheme="minorHAnsi" w:eastAsiaTheme="minorEastAsia" w:hAnsiTheme="minorHAnsi" w:cstheme="minorBidi"/>
+          <w:b w:val="0"/>
+          <w:bCs w:val="0"/>
+          <w:caps w:val="0"/>
+          <w:noProof/>
+          <w:sz w:val="22"/>
+          <w:szCs w:val="22"/>
+          <w:lang w:val="en-US" w:eastAsia="en-US"/>
+        </w:rPr>
+        <w:tab/>
+      </w:r>
+      <w:r>
+        <w:rPr>
+          <w:noProof/>
+          <w:lang w:val="en-US"/>
+        </w:rPr>
+        <w:t>Summary</w:t>
+      </w:r>
+      <w:r>
+        <w:rPr>
+          <w:noProof/>
+        </w:rPr>
+        <w:tab/>
+      </w:r>
+      <w:r>
+        <w:rPr>
+          <w:noProof/>
+        </w:rPr>
+        <w:fldChar w:fldCharType="begin"/>
+      </w:r>
+      <w:r>
+        <w:rPr>
+          <w:noProof/>
+        </w:rPr>
+        <w:instrText xml:space="preserve"> PAGEREF _Toc399320816 \h </w:instrText>
+      </w:r>
+      <w:r>
+        <w:rPr>
+          <w:noProof/>
+        </w:rPr>
+      </w:r>
+      <w:r>
+        <w:rPr>
+          <w:noProof/>
+        </w:rPr>
+        <w:fldChar w:fldCharType="separate"/>
+      </w:r>
+      <w:r>
+        <w:rPr>
+          <w:noProof/>
+        </w:rPr>
+        <w:t>19</w:t>
+      </w:r>
+      <w:r>
+        <w:rPr>
+          <w:noProof/>
+        </w:rPr>
+        <w:fldChar w:fldCharType="end"/>
+      </w:r>
+    </w:p>
+    <w:p>
+      <w:pPr>
+        <w:pStyle w:val="Title"/>
+        <w:rPr>
+          <w:lang w:val="en-US"/>
+        </w:rPr>
+      </w:pPr>
+      <w:r>
+        <w:rPr>
+          <w:lang w:val="en-US"/>
+        </w:rPr>
+        <w:fldChar w:fldCharType="end"/>
+      </w:r>
+    </w:p>
+    <w:p>
+      <w:pPr>
         <w:pStyle w:val="Heading1"/>
         <w:rPr>
           <w:lang w:val="en-US"/>
         </w:rPr>
       </w:pPr>
-      <w:bookmarkStart w:id="2" w:name="_Toc381175437"/>
+      <w:bookmarkStart w:id="3" w:name="_Toc399320799"/>
       <w:r>
         <w:rPr>
           <w:lang w:val="en-US"/>
@@ -2763,7 +3008,7 @@
         <w:lastRenderedPageBreak/>
         <w:t>Introduction</w:t>
       </w:r>
-      <w:bookmarkEnd w:id="2"/>
+      <w:bookmarkEnd w:id="3"/>
     </w:p>
     <w:p>
       <w:pPr>
@@ -3143,7 +3388,29 @@
         <w:rPr>
           <w:lang w:val="en-US"/>
         </w:rPr>
-        <w:t>gleton’s resetAll() method</w:t>
+        <w:t xml:space="preserve">gleton’s </w:t>
+      </w:r>
+      <w:proofErr w:type="spellStart"/>
+      <w:proofErr w:type="gramStart"/>
+      <w:r>
+        <w:rPr>
+          <w:lang w:val="en-US"/>
+        </w:rPr>
+        <w:t>resetAll</w:t>
+      </w:r>
+      <w:proofErr w:type="spellEnd"/>
+      <w:r>
+        <w:rPr>
+          <w:lang w:val="en-US"/>
+        </w:rPr>
+        <w:t>(</w:t>
+      </w:r>
+      <w:proofErr w:type="gramEnd"/>
+      <w:r>
+        <w:rPr>
+          <w:lang w:val="en-US"/>
+        </w:rPr>
+        <w:t>) method</w:t>
       </w:r>
       <w:r>
         <w:rPr>
@@ -3172,6 +3439,7 @@
           <w:lang w:val="en-US"/>
         </w:rPr>
       </w:pPr>
+      <w:bookmarkStart w:id="4" w:name="_Toc399320800"/>
       <w:r>
         <w:rPr>
           <w:lang w:val="en-US"/>
@@ -3179,6 +3447,7 @@
         <w:lastRenderedPageBreak/>
         <w:t>Quick Start Guide</w:t>
       </w:r>
+      <w:bookmarkEnd w:id="4"/>
     </w:p>
     <w:p>
       <w:pPr>
@@ -3520,11 +3789,33 @@
           <w:lang w:val="en-US"/>
         </w:rPr>
       </w:pPr>
-      <w:r>
-        <w:rPr>
-          <w:lang w:val="en-US"/>
-        </w:rPr>
-        <w:t>Log_only() accepts filter masks that can be created using bit operations. The constant all, contains all valid options. Use XOR (</w:t>
+      <w:proofErr w:type="spellStart"/>
+      <w:r>
+        <w:rPr>
+          <w:lang w:val="en-US"/>
+        </w:rPr>
+        <w:t>Log_</w:t>
+      </w:r>
+      <w:proofErr w:type="gramStart"/>
+      <w:r>
+        <w:rPr>
+          <w:lang w:val="en-US"/>
+        </w:rPr>
+        <w:t>only</w:t>
+      </w:r>
+      <w:proofErr w:type="spellEnd"/>
+      <w:r>
+        <w:rPr>
+          <w:lang w:val="en-US"/>
+        </w:rPr>
+        <w:t>(</w:t>
+      </w:r>
+      <w:proofErr w:type="gramEnd"/>
+      <w:r>
+        <w:rPr>
+          <w:lang w:val="en-US"/>
+        </w:rPr>
+        <w:t>) accepts filter masks that can be created using bit operations. The constant all, contains all valid options. Use XOR (</w:t>
       </w:r>
       <w:r>
         <w:rPr>
@@ -3921,7 +4212,21 @@
         <w:rPr>
           <w:lang w:val="en-US"/>
         </w:rPr>
-        <w:t xml:space="preserve">he log log message and the </w:t>
+        <w:t xml:space="preserve">he log </w:t>
+      </w:r>
+      <w:proofErr w:type="spellStart"/>
+      <w:r>
+        <w:rPr>
+          <w:lang w:val="en-US"/>
+        </w:rPr>
+        <w:t>log</w:t>
+      </w:r>
+      <w:proofErr w:type="spellEnd"/>
+      <w:r>
+        <w:rPr>
+          <w:lang w:val="en-US"/>
+        </w:rPr>
+        <w:t xml:space="preserve"> message and the </w:t>
       </w:r>
       <w:r>
         <w:rPr>
@@ -3993,6 +4298,7 @@
           <w:lang w:val="en-US"/>
         </w:rPr>
       </w:pPr>
+      <w:bookmarkStart w:id="5" w:name="_Toc399320801"/>
       <w:r>
         <w:rPr>
           <w:lang w:val="en-US"/>
@@ -4000,6 +4306,7 @@
         <w:lastRenderedPageBreak/>
         <w:t>Remote Logging to MMTConnector</w:t>
       </w:r>
+      <w:bookmarkEnd w:id="5"/>
     </w:p>
     <w:p>
       <w:pPr>
@@ -4204,7 +4511,7 @@
           <w:lang w:val="en-US"/>
         </w:rPr>
       </w:pPr>
-      <w:bookmarkStart w:id="3" w:name="_Toc381175438"/>
+      <w:bookmarkStart w:id="6" w:name="_Toc399320802"/>
       <w:r>
         <w:rPr>
           <w:lang w:val="en-US"/>
@@ -4212,7 +4519,7 @@
         <w:lastRenderedPageBreak/>
         <w:t>Scope of Measurement Points</w:t>
       </w:r>
-      <w:bookmarkEnd w:id="3"/>
+      <w:bookmarkEnd w:id="6"/>
     </w:p>
     <w:p>
       <w:pPr>
@@ -4439,7 +4746,7 @@
           <w:lang w:val="en-US"/>
         </w:rPr>
       </w:pPr>
-      <w:bookmarkStart w:id="4" w:name="_Toc381175439"/>
+      <w:bookmarkStart w:id="7" w:name="_Toc399320803"/>
       <w:r>
         <w:rPr>
           <w:lang w:val="en-US"/>
@@ -4447,7 +4754,7 @@
         <w:lastRenderedPageBreak/>
         <w:t>Status information</w:t>
       </w:r>
-      <w:bookmarkEnd w:id="4"/>
+      <w:bookmarkEnd w:id="7"/>
     </w:p>
     <w:p>
       <w:pPr>
@@ -4716,7 +5023,7 @@
           <w:lang w:val="en-US"/>
         </w:rPr>
       </w:pPr>
-      <w:bookmarkStart w:id="5" w:name="_Toc381175440"/>
+      <w:bookmarkStart w:id="8" w:name="_Toc399320804"/>
       <w:r>
         <w:rPr>
           <w:lang w:val="en-US"/>
@@ -4730,7 +5037,7 @@
         </w:rPr>
         <w:t xml:space="preserve"> of System Internals</w:t>
       </w:r>
-      <w:bookmarkEnd w:id="5"/>
+      <w:bookmarkEnd w:id="8"/>
     </w:p>
     <w:p>
       <w:pPr>
@@ -4877,11 +5184,19 @@
           <w:lang w:val="en-US"/>
         </w:rPr>
       </w:pPr>
-      <w:r>
-        <w:rPr>
-          <w:lang w:val="en-US"/>
-        </w:rPr>
-        <w:t xml:space="preserve">attributes. </w:t>
+      <w:proofErr w:type="gramStart"/>
+      <w:r>
+        <w:rPr>
+          <w:lang w:val="en-US"/>
+        </w:rPr>
+        <w:t>attributes</w:t>
+      </w:r>
+      <w:proofErr w:type="gramEnd"/>
+      <w:r>
+        <w:rPr>
+          <w:lang w:val="en-US"/>
+        </w:rPr>
+        <w:t xml:space="preserve">. </w:t>
       </w:r>
     </w:p>
     <w:p>
@@ -4891,14 +5206,14 @@
           <w:lang w:val="en-US"/>
         </w:rPr>
       </w:pPr>
-      <w:bookmarkStart w:id="6" w:name="_Toc381175441"/>
+      <w:bookmarkStart w:id="9" w:name="_Toc399320805"/>
       <w:r>
         <w:rPr>
           <w:lang w:val="en-US"/>
         </w:rPr>
         <w:t>Method Monitor</w:t>
       </w:r>
-      <w:bookmarkEnd w:id="6"/>
+      <w:bookmarkEnd w:id="9"/>
     </w:p>
     <w:p>
       <w:pPr>
@@ -5441,13 +5756,23 @@
                 <w:lang w:val="en-US"/>
               </w:rPr>
             </w:pPr>
-            <w:r>
-              <w:rPr>
-                <w:sz w:val="22"/>
-                <w:szCs w:val="22"/>
-                <w:lang w:val="en-US"/>
-              </w:rPr>
-              <w:t xml:space="preserve">exception_thrown </w:t>
+            <w:proofErr w:type="spellStart"/>
+            <w:r>
+              <w:rPr>
+                <w:sz w:val="22"/>
+                <w:szCs w:val="22"/>
+                <w:lang w:val="en-US"/>
+              </w:rPr>
+              <w:t>exception_thrown</w:t>
+            </w:r>
+            <w:proofErr w:type="spellEnd"/>
+            <w:r>
+              <w:rPr>
+                <w:sz w:val="22"/>
+                <w:szCs w:val="22"/>
+                <w:lang w:val="en-US"/>
+              </w:rPr>
+              <w:t xml:space="preserve"> </w:t>
             </w:r>
             <w:r>
               <w:rPr>
@@ -5727,7 +6052,35 @@
           <w:lang w:val="en-US"/>
         </w:rPr>
         <w:lastRenderedPageBreak/>
-        <w:t xml:space="preserve">In the usage sample, we annotated monitor_nested() with the @Monitor annotation. First, method monitor logs the function start event. It produces a second log event on function return, which includes the run-time duration and exit status. Because of </w:t>
+        <w:t xml:space="preserve">In the usage sample, we annotated </w:t>
+      </w:r>
+      <w:proofErr w:type="spellStart"/>
+      <w:r>
+        <w:rPr>
+          <w:lang w:val="en-US"/>
+        </w:rPr>
+        <w:t>monitor_</w:t>
+      </w:r>
+      <w:proofErr w:type="gramStart"/>
+      <w:r>
+        <w:rPr>
+          <w:lang w:val="en-US"/>
+        </w:rPr>
+        <w:t>nested</w:t>
+      </w:r>
+      <w:proofErr w:type="spellEnd"/>
+      <w:r>
+        <w:rPr>
+          <w:lang w:val="en-US"/>
+        </w:rPr>
+        <w:t>(</w:t>
+      </w:r>
+      <w:proofErr w:type="gramEnd"/>
+      <w:r>
+        <w:rPr>
+          <w:lang w:val="en-US"/>
+        </w:rPr>
+        <w:t xml:space="preserve">) with the @Monitor annotation. First, method monitor logs the function start event. It produces a second log event on function return, which includes the run-time duration and exit status. Because of </w:t>
       </w:r>
       <w:r>
         <w:rPr>
@@ -5740,7 +6093,21 @@
         <w:rPr>
           <w:lang w:val="en-US"/>
         </w:rPr>
-        <w:t>, method monitor does not track the call to nested() in the method body.</w:t>
+        <w:t xml:space="preserve">, method monitor does not track the call to </w:t>
+      </w:r>
+      <w:proofErr w:type="gramStart"/>
+      <w:r>
+        <w:rPr>
+          <w:lang w:val="en-US"/>
+        </w:rPr>
+        <w:t>nested(</w:t>
+      </w:r>
+      <w:proofErr w:type="gramEnd"/>
+      <w:r>
+        <w:rPr>
+          <w:lang w:val="en-US"/>
+        </w:rPr>
+        <w:t>) in the method body.</w:t>
       </w:r>
     </w:p>
     <w:p>
@@ -5750,14 +6117,14 @@
           <w:lang w:val="en-US"/>
         </w:rPr>
       </w:pPr>
-      <w:bookmarkStart w:id="7" w:name="_Toc381175442"/>
+      <w:bookmarkStart w:id="10" w:name="_Toc399320806"/>
       <w:r>
         <w:rPr>
           <w:lang w:val="en-US"/>
         </w:rPr>
         <w:t>Attribute Monitor</w:t>
       </w:r>
-      <w:bookmarkEnd w:id="7"/>
+      <w:bookmarkEnd w:id="10"/>
     </w:p>
     <w:p>
       <w:pPr>
@@ -6157,7 +6524,25 @@
                 <w:szCs w:val="22"/>
                 <w:lang w:val="en-US"/>
               </w:rPr>
-              <w:t>Attribute value, as returned by toString()</w:t>
+              <w:t xml:space="preserve">Attribute value, as returned by </w:t>
+            </w:r>
+            <w:proofErr w:type="spellStart"/>
+            <w:r>
+              <w:rPr>
+                <w:sz w:val="22"/>
+                <w:szCs w:val="22"/>
+                <w:lang w:val="en-US"/>
+              </w:rPr>
+              <w:t>toString</w:t>
+            </w:r>
+            <w:proofErr w:type="spellEnd"/>
+            <w:r>
+              <w:rPr>
+                <w:sz w:val="22"/>
+                <w:szCs w:val="22"/>
+                <w:lang w:val="en-US"/>
+              </w:rPr>
+              <w:t>()</w:t>
             </w:r>
             <w:r>
               <w:rPr>
@@ -6406,14 +6791,14 @@
           <w:lang w:val="en-US"/>
         </w:rPr>
       </w:pPr>
-      <w:bookmarkStart w:id="8" w:name="_Toc381175443"/>
+      <w:bookmarkStart w:id="11" w:name="_Toc399320807"/>
       <w:r>
         <w:rPr>
           <w:lang w:val="en-US"/>
         </w:rPr>
         <w:t>Class Monitor</w:t>
       </w:r>
-      <w:bookmarkEnd w:id="8"/>
+      <w:bookmarkEnd w:id="11"/>
     </w:p>
     <w:p>
       <w:pPr>
@@ -7150,7 +7535,29 @@
         <w:rPr>
           <w:lang w:val="en-US"/>
         </w:rPr>
-        <w:t>In the usage sample, we have annotated class A with the @Monitor annotation. Class monitor produces log entries when the value of variable a is set, and tracks the execution of method func().</w:t>
+        <w:t xml:space="preserve">In the usage sample, we have annotated class A with the @Monitor annotation. Class monitor produces log entries when the value of variable a is set, and tracks the execution of method </w:t>
+      </w:r>
+      <w:proofErr w:type="spellStart"/>
+      <w:proofErr w:type="gramStart"/>
+      <w:r>
+        <w:rPr>
+          <w:lang w:val="en-US"/>
+        </w:rPr>
+        <w:t>func</w:t>
+      </w:r>
+      <w:proofErr w:type="spellEnd"/>
+      <w:r>
+        <w:rPr>
+          <w:lang w:val="en-US"/>
+        </w:rPr>
+        <w:t>(</w:t>
+      </w:r>
+      <w:proofErr w:type="gramEnd"/>
+      <w:r>
+        <w:rPr>
+          <w:lang w:val="en-US"/>
+        </w:rPr>
+        <w:t>).</w:t>
       </w:r>
     </w:p>
     <w:p>
@@ -7160,14 +7567,14 @@
           <w:lang w:val="en-US"/>
         </w:rPr>
       </w:pPr>
-      <w:bookmarkStart w:id="9" w:name="_Toc381175444"/>
+      <w:bookmarkStart w:id="12" w:name="_Toc399320808"/>
       <w:r>
         <w:rPr>
           <w:lang w:val="en-US"/>
         </w:rPr>
         <w:t>Count Monitor</w:t>
       </w:r>
-      <w:bookmarkEnd w:id="9"/>
+      <w:bookmarkEnd w:id="12"/>
     </w:p>
     <w:p>
       <w:pPr>
@@ -7799,14 +8206,14 @@
           <w:lang w:val="en-US"/>
         </w:rPr>
       </w:pPr>
-      <w:bookmarkStart w:id="10" w:name="_Toc381175445"/>
+      <w:bookmarkStart w:id="13" w:name="_Toc399320809"/>
       <w:r>
         <w:rPr>
           <w:lang w:val="en-US"/>
         </w:rPr>
         <w:t>Ping Monitor</w:t>
       </w:r>
-      <w:bookmarkEnd w:id="10"/>
+      <w:bookmarkEnd w:id="13"/>
     </w:p>
     <w:p>
       <w:pPr>
@@ -8476,7 +8883,35 @@
         <w:rPr>
           <w:lang w:val="en-US"/>
         </w:rPr>
-        <w:t>We have annotated the receive_packet() function with the @Ping annotation. Whenever a new packet arrives, ping monitor produces a log event.</w:t>
+        <w:t xml:space="preserve">We have annotated the </w:t>
+      </w:r>
+      <w:proofErr w:type="spellStart"/>
+      <w:r>
+        <w:rPr>
+          <w:lang w:val="en-US"/>
+        </w:rPr>
+        <w:t>receive_</w:t>
+      </w:r>
+      <w:proofErr w:type="gramStart"/>
+      <w:r>
+        <w:rPr>
+          <w:lang w:val="en-US"/>
+        </w:rPr>
+        <w:t>packet</w:t>
+      </w:r>
+      <w:proofErr w:type="spellEnd"/>
+      <w:r>
+        <w:rPr>
+          <w:lang w:val="en-US"/>
+        </w:rPr>
+        <w:t>(</w:t>
+      </w:r>
+      <w:proofErr w:type="gramEnd"/>
+      <w:r>
+        <w:rPr>
+          <w:lang w:val="en-US"/>
+        </w:rPr>
+        <w:t>) function with the @Ping annotation. Whenever a new packet arrives, ping monitor produces a log event.</w:t>
       </w:r>
     </w:p>
     <w:p>
@@ -8486,7 +8921,7 @@
           <w:lang w:val="en-US"/>
         </w:rPr>
       </w:pPr>
-      <w:bookmarkStart w:id="11" w:name="_Toc381175446"/>
+      <w:bookmarkStart w:id="14" w:name="_Toc399320810"/>
       <w:r>
         <w:rPr>
           <w:lang w:val="en-US"/>
@@ -8494,7 +8929,7 @@
         <w:lastRenderedPageBreak/>
         <w:t>Recursive Monitoring</w:t>
       </w:r>
-      <w:bookmarkEnd w:id="11"/>
+      <w:bookmarkEnd w:id="14"/>
     </w:p>
     <w:p>
       <w:pPr>
@@ -8534,14 +8969,14 @@
           <w:lang w:val="en-US"/>
         </w:rPr>
       </w:pPr>
-      <w:bookmarkStart w:id="12" w:name="_Toc381175447"/>
+      <w:bookmarkStart w:id="15" w:name="_Toc399320811"/>
       <w:r>
         <w:rPr>
           <w:lang w:val="en-US"/>
         </w:rPr>
         <w:t>Recursive Monitoring</w:t>
       </w:r>
-      <w:bookmarkEnd w:id="12"/>
+      <w:bookmarkEnd w:id="15"/>
     </w:p>
     <w:p>
       <w:pPr>
@@ -9110,13 +9545,23 @@
                 <w:lang w:val="en-US"/>
               </w:rPr>
             </w:pPr>
-            <w:r>
-              <w:rPr>
-                <w:sz w:val="22"/>
-                <w:szCs w:val="22"/>
-                <w:lang w:val="en-US"/>
-              </w:rPr>
-              <w:t>exit status.</w:t>
+            <w:proofErr w:type="gramStart"/>
+            <w:r>
+              <w:rPr>
+                <w:sz w:val="22"/>
+                <w:szCs w:val="22"/>
+                <w:lang w:val="en-US"/>
+              </w:rPr>
+              <w:t>exit</w:t>
+            </w:r>
+            <w:proofErr w:type="gramEnd"/>
+            <w:r>
+              <w:rPr>
+                <w:sz w:val="22"/>
+                <w:szCs w:val="22"/>
+                <w:lang w:val="en-US"/>
+              </w:rPr>
+              <w:t xml:space="preserve"> status.</w:t>
             </w:r>
           </w:p>
         </w:tc>
@@ -9444,7 +9889,77 @@
           <w:lang w:val="en-US"/>
         </w:rPr>
         <w:lastRenderedPageBreak/>
-        <w:t>We have annotated taint_test() with the @Taint annotation. Taint monitor tracks taint_test(), nested() and inner, because they  are reachable by control flow from taint_test. Note that they are not annotated with @Taint.</w:t>
+        <w:t xml:space="preserve">We have annotated </w:t>
+      </w:r>
+      <w:proofErr w:type="spellStart"/>
+      <w:r>
+        <w:rPr>
+          <w:lang w:val="en-US"/>
+        </w:rPr>
+        <w:t>taint_</w:t>
+      </w:r>
+      <w:proofErr w:type="gramStart"/>
+      <w:r>
+        <w:rPr>
+          <w:lang w:val="en-US"/>
+        </w:rPr>
+        <w:t>test</w:t>
+      </w:r>
+      <w:proofErr w:type="spellEnd"/>
+      <w:r>
+        <w:rPr>
+          <w:lang w:val="en-US"/>
+        </w:rPr>
+        <w:t>(</w:t>
+      </w:r>
+      <w:proofErr w:type="gramEnd"/>
+      <w:r>
+        <w:rPr>
+          <w:lang w:val="en-US"/>
+        </w:rPr>
+        <w:t xml:space="preserve">) with the @Taint annotation. Taint monitor tracks </w:t>
+      </w:r>
+      <w:proofErr w:type="spellStart"/>
+      <w:r>
+        <w:rPr>
+          <w:lang w:val="en-US"/>
+        </w:rPr>
+        <w:t>taint_</w:t>
+      </w:r>
+      <w:proofErr w:type="gramStart"/>
+      <w:r>
+        <w:rPr>
+          <w:lang w:val="en-US"/>
+        </w:rPr>
+        <w:t>test</w:t>
+      </w:r>
+      <w:proofErr w:type="spellEnd"/>
+      <w:r>
+        <w:rPr>
+          <w:lang w:val="en-US"/>
+        </w:rPr>
+        <w:t>(</w:t>
+      </w:r>
+      <w:proofErr w:type="gramEnd"/>
+      <w:r>
+        <w:rPr>
+          <w:lang w:val="en-US"/>
+        </w:rPr>
+        <w:t xml:space="preserve">), nested() and inner, because they  are reachable by control flow from </w:t>
+      </w:r>
+      <w:proofErr w:type="spellStart"/>
+      <w:r>
+        <w:rPr>
+          <w:lang w:val="en-US"/>
+        </w:rPr>
+        <w:t>taint_test</w:t>
+      </w:r>
+      <w:proofErr w:type="spellEnd"/>
+      <w:r>
+        <w:rPr>
+          <w:lang w:val="en-US"/>
+        </w:rPr>
+        <w:t>. Note that they are not annotated with @Taint.</w:t>
       </w:r>
     </w:p>
     <w:p>
@@ -9454,14 +9969,14 @@
           <w:lang w:val="en-US"/>
         </w:rPr>
       </w:pPr>
-      <w:bookmarkStart w:id="13" w:name="_Toc381175449"/>
+      <w:bookmarkStart w:id="16" w:name="_Toc399320812"/>
       <w:r>
         <w:rPr>
           <w:lang w:val="en-US"/>
         </w:rPr>
         <w:t>Exclude – Monitoring Optimization</w:t>
       </w:r>
-      <w:bookmarkEnd w:id="13"/>
+      <w:bookmarkEnd w:id="16"/>
     </w:p>
     <w:p>
       <w:pPr>
@@ -10219,11 +10734,71 @@
         </w:rPr>
         <w:t xml:space="preserve">method </w:t>
       </w:r>
-      <w:r>
-        <w:rPr>
-          <w:lang w:val="en-US"/>
-        </w:rPr>
-        <w:t>func(). To omit func() from log generation, we have added the @Exclude annotation. Now, class monitor will only track attribute a, and no logs will be generated for func().</w:t>
+      <w:proofErr w:type="spellStart"/>
+      <w:proofErr w:type="gramStart"/>
+      <w:r>
+        <w:rPr>
+          <w:lang w:val="en-US"/>
+        </w:rPr>
+        <w:t>func</w:t>
+      </w:r>
+      <w:proofErr w:type="spellEnd"/>
+      <w:r>
+        <w:rPr>
+          <w:lang w:val="en-US"/>
+        </w:rPr>
+        <w:t>(</w:t>
+      </w:r>
+      <w:proofErr w:type="gramEnd"/>
+      <w:r>
+        <w:rPr>
+          <w:lang w:val="en-US"/>
+        </w:rPr>
+        <w:t xml:space="preserve">). To omit </w:t>
+      </w:r>
+      <w:proofErr w:type="spellStart"/>
+      <w:proofErr w:type="gramStart"/>
+      <w:r>
+        <w:rPr>
+          <w:lang w:val="en-US"/>
+        </w:rPr>
+        <w:t>func</w:t>
+      </w:r>
+      <w:proofErr w:type="spellEnd"/>
+      <w:r>
+        <w:rPr>
+          <w:lang w:val="en-US"/>
+        </w:rPr>
+        <w:t>(</w:t>
+      </w:r>
+      <w:proofErr w:type="gramEnd"/>
+      <w:r>
+        <w:rPr>
+          <w:lang w:val="en-US"/>
+        </w:rPr>
+        <w:t xml:space="preserve">) from log generation, we have added the @Exclude annotation. Now, class monitor will only track attribute a, and no logs will be generated for </w:t>
+      </w:r>
+      <w:proofErr w:type="spellStart"/>
+      <w:proofErr w:type="gramStart"/>
+      <w:r>
+        <w:rPr>
+          <w:lang w:val="en-US"/>
+        </w:rPr>
+        <w:t>func</w:t>
+      </w:r>
+      <w:proofErr w:type="spellEnd"/>
+      <w:r>
+        <w:rPr>
+          <w:lang w:val="en-US"/>
+        </w:rPr>
+        <w:t>(</w:t>
+      </w:r>
+      <w:proofErr w:type="gramEnd"/>
+      <w:r>
+        <w:rPr>
+          <w:lang w:val="en-US"/>
+        </w:rPr>
+        <w:t>).</w:t>
       </w:r>
     </w:p>
     <w:p>
@@ -10233,7 +10808,7 @@
           <w:lang w:val="en-US"/>
         </w:rPr>
       </w:pPr>
-      <w:bookmarkStart w:id="14" w:name="_Toc381175450"/>
+      <w:bookmarkStart w:id="17" w:name="_Toc399320813"/>
       <w:r>
         <w:rPr>
           <w:lang w:val="en-US"/>
@@ -10241,6 +10816,7 @@
         <w:lastRenderedPageBreak/>
         <w:t>Restricted Logging</w:t>
       </w:r>
+      <w:bookmarkEnd w:id="17"/>
     </w:p>
     <w:p>
       <w:pPr>
@@ -11347,15 +11923,43 @@
                 <w:szCs w:val="22"/>
                 <w:lang w:val="en-US"/>
               </w:rPr>
-              <w:t>The Injector class stores a weak reference on object creation. On a reset</w:t>
-            </w:r>
-            <w:r>
-              <w:rPr>
-                <w:sz w:val="22"/>
-                <w:szCs w:val="22"/>
-                <w:lang w:val="en-US"/>
-              </w:rPr>
-              <w:t>All()</w:t>
+              <w:t xml:space="preserve">The Injector class stores a weak reference on object creation. On a </w:t>
+            </w:r>
+            <w:proofErr w:type="spellStart"/>
+            <w:proofErr w:type="gramStart"/>
+            <w:r>
+              <w:rPr>
+                <w:sz w:val="22"/>
+                <w:szCs w:val="22"/>
+                <w:lang w:val="en-US"/>
+              </w:rPr>
+              <w:t>reset</w:t>
+            </w:r>
+            <w:r>
+              <w:rPr>
+                <w:sz w:val="22"/>
+                <w:szCs w:val="22"/>
+                <w:lang w:val="en-US"/>
+              </w:rPr>
+              <w:t>All</w:t>
+            </w:r>
+            <w:proofErr w:type="spellEnd"/>
+            <w:r>
+              <w:rPr>
+                <w:sz w:val="22"/>
+                <w:szCs w:val="22"/>
+                <w:lang w:val="en-US"/>
+              </w:rPr>
+              <w:t>(</w:t>
+            </w:r>
+            <w:proofErr w:type="gramEnd"/>
+            <w:r>
+              <w:rPr>
+                <w:sz w:val="22"/>
+                <w:szCs w:val="22"/>
+                <w:lang w:val="en-US"/>
+              </w:rPr>
+              <w:t>)</w:t>
             </w:r>
             <w:r>
               <w:rPr>
@@ -11408,6 +12012,7 @@
                 <w:lang w:val="en-US"/>
               </w:rPr>
             </w:pPr>
+            <w:proofErr w:type="spellStart"/>
             <w:r>
               <w:rPr>
                 <w:rFonts w:ascii="Segoe UI Semibold" w:hAnsi="Segoe UI Semibold" w:cs="FrankRuehl"/>
@@ -11418,6 +12023,7 @@
               </w:rPr>
               <w:t>class_id</w:t>
             </w:r>
+            <w:proofErr w:type="spellEnd"/>
           </w:p>
         </w:tc>
         <w:tc>
@@ -11486,6 +12092,7 @@
                 <w:lang w:val="en-US"/>
               </w:rPr>
             </w:pPr>
+            <w:proofErr w:type="spellStart"/>
             <w:r>
               <w:rPr>
                 <w:rFonts w:ascii="Segoe UI Semibold" w:hAnsi="Segoe UI Semibold" w:cs="FrankRuehl"/>
@@ -11496,6 +12103,7 @@
               </w:rPr>
               <w:t>class_instances</w:t>
             </w:r>
+            <w:proofErr w:type="spellEnd"/>
           </w:p>
         </w:tc>
         <w:tc>
@@ -11672,6 +12280,7 @@
                 <w:lang w:val="en-US"/>
               </w:rPr>
             </w:pPr>
+            <w:proofErr w:type="spellStart"/>
             <w:r>
               <w:rPr>
                 <w:rFonts w:ascii="Segoe UI Semibold" w:hAnsi="Segoe UI Semibold" w:cs="FrankRuehl"/>
@@ -11682,6 +12291,7 @@
               </w:rPr>
               <w:t>exit_status</w:t>
             </w:r>
+            <w:proofErr w:type="spellEnd"/>
           </w:p>
         </w:tc>
         <w:tc>
@@ -11734,6 +12344,7 @@
                 <w:lang w:val="en-US"/>
               </w:rPr>
             </w:pPr>
+            <w:proofErr w:type="spellStart"/>
             <w:r>
               <w:rPr>
                 <w:rFonts w:ascii="Segoe UI Semibold" w:hAnsi="Segoe UI Semibold" w:cs="FrankRuehl"/>
@@ -11744,6 +12355,7 @@
               </w:rPr>
               <w:t>log_msg</w:t>
             </w:r>
+            <w:proofErr w:type="spellEnd"/>
           </w:p>
         </w:tc>
         <w:tc>
@@ -11866,6 +12478,7 @@
                 <w:lang w:val="en-US"/>
               </w:rPr>
             </w:pPr>
+            <w:proofErr w:type="spellStart"/>
             <w:r>
               <w:rPr>
                 <w:rFonts w:ascii="Segoe UI Semibold" w:hAnsi="Segoe UI Semibold" w:cs="FrankRuehl"/>
@@ -11876,6 +12489,7 @@
               </w:rPr>
               <w:t>method_params</w:t>
             </w:r>
+            <w:proofErr w:type="spellEnd"/>
           </w:p>
         </w:tc>
         <w:tc>
@@ -11928,6 +12542,7 @@
                 <w:lang w:val="en-US"/>
               </w:rPr>
             </w:pPr>
+            <w:proofErr w:type="spellStart"/>
             <w:r>
               <w:rPr>
                 <w:rFonts w:ascii="Segoe UI Semibold" w:hAnsi="Segoe UI Semibold" w:cs="FrankRuehl"/>
@@ -11938,6 +12553,7 @@
               </w:rPr>
               <w:t>return_value</w:t>
             </w:r>
+            <w:proofErr w:type="spellEnd"/>
           </w:p>
         </w:tc>
         <w:tc>
@@ -11990,6 +12606,7 @@
                 <w:lang w:val="en-US"/>
               </w:rPr>
             </w:pPr>
+            <w:proofErr w:type="spellStart"/>
             <w:r>
               <w:rPr>
                 <w:rFonts w:ascii="Segoe UI Semibold" w:hAnsi="Segoe UI Semibold" w:cs="FrankRuehl"/>
@@ -12000,6 +12617,7 @@
               </w:rPr>
               <w:t>source_line</w:t>
             </w:r>
+            <w:proofErr w:type="spellEnd"/>
           </w:p>
         </w:tc>
         <w:tc>
@@ -12052,6 +12670,7 @@
                 <w:lang w:val="en-US"/>
               </w:rPr>
             </w:pPr>
+            <w:proofErr w:type="spellStart"/>
             <w:r>
               <w:rPr>
                 <w:rFonts w:ascii="Segoe UI Semibold" w:hAnsi="Segoe UI Semibold" w:cs="FrankRuehl"/>
@@ -12062,6 +12681,7 @@
               </w:rPr>
               <w:t>thread_count</w:t>
             </w:r>
+            <w:proofErr w:type="spellEnd"/>
           </w:p>
         </w:tc>
         <w:tc>
@@ -12114,6 +12734,7 @@
                 <w:lang w:val="en-US"/>
               </w:rPr>
             </w:pPr>
+            <w:proofErr w:type="spellStart"/>
             <w:r>
               <w:rPr>
                 <w:rFonts w:ascii="Segoe UI Semibold" w:hAnsi="Segoe UI Semibold" w:cs="FrankRuehl"/>
@@ -12125,6 +12746,7 @@
               <w:lastRenderedPageBreak/>
               <w:t>thread_name</w:t>
             </w:r>
+            <w:proofErr w:type="spellEnd"/>
           </w:p>
         </w:tc>
         <w:tc>
@@ -12177,6 +12799,7 @@
                 <w:lang w:val="en-US"/>
               </w:rPr>
             </w:pPr>
+            <w:proofErr w:type="spellStart"/>
             <w:r>
               <w:rPr>
                 <w:rFonts w:ascii="Segoe UI Semibold" w:hAnsi="Segoe UI Semibold" w:cs="FrankRuehl"/>
@@ -12187,6 +12810,7 @@
               </w:rPr>
               <w:t>time_stamp</w:t>
             </w:r>
+            <w:proofErr w:type="spellEnd"/>
           </w:p>
         </w:tc>
         <w:tc>
@@ -12239,6 +12863,7 @@
                 <w:lang w:val="en-US"/>
               </w:rPr>
             </w:pPr>
+            <w:proofErr w:type="spellStart"/>
             <w:r>
               <w:rPr>
                 <w:rFonts w:ascii="Segoe UI Semibold" w:hAnsi="Segoe UI Semibold" w:cs="FrankRuehl"/>
@@ -12249,6 +12874,7 @@
               </w:rPr>
               <w:t>tracked_objects</w:t>
             </w:r>
+            <w:proofErr w:type="spellEnd"/>
           </w:p>
         </w:tc>
         <w:tc>
@@ -12828,6 +13454,7 @@
           <w:lang w:val="en-US"/>
         </w:rPr>
       </w:pPr>
+      <w:bookmarkStart w:id="18" w:name="_Toc399320814"/>
       <w:r>
         <w:rPr>
           <w:lang w:val="en-US"/>
@@ -12835,7 +13462,7 @@
         <w:lastRenderedPageBreak/>
         <w:t>Setting System State</w:t>
       </w:r>
-      <w:bookmarkEnd w:id="14"/>
+      <w:bookmarkEnd w:id="18"/>
     </w:p>
     <w:p>
       <w:pPr>
@@ -12869,14 +13496,14 @@
           <w:lang w:val="en-US"/>
         </w:rPr>
       </w:pPr>
-      <w:bookmarkStart w:id="15" w:name="_Toc381175451"/>
+      <w:bookmarkStart w:id="19" w:name="_Toc399320815"/>
       <w:r>
         <w:rPr>
           <w:lang w:val="en-US"/>
         </w:rPr>
         <w:t>Injection – Runtime Method Calls</w:t>
       </w:r>
-      <w:bookmarkEnd w:id="15"/>
+      <w:bookmarkEnd w:id="19"/>
     </w:p>
     <w:p>
       <w:pPr>
@@ -13331,15 +13958,43 @@
                 <w:szCs w:val="22"/>
                 <w:lang w:val="en-US"/>
               </w:rPr>
-              <w:t>The Injector class stores a weak reference on object creation. On a reset</w:t>
-            </w:r>
-            <w:r>
-              <w:rPr>
-                <w:sz w:val="22"/>
-                <w:szCs w:val="22"/>
-                <w:lang w:val="en-US"/>
-              </w:rPr>
-              <w:t>All()</w:t>
+              <w:t xml:space="preserve">The Injector class stores a weak reference on object creation. On a </w:t>
+            </w:r>
+            <w:proofErr w:type="spellStart"/>
+            <w:proofErr w:type="gramStart"/>
+            <w:r>
+              <w:rPr>
+                <w:sz w:val="22"/>
+                <w:szCs w:val="22"/>
+                <w:lang w:val="en-US"/>
+              </w:rPr>
+              <w:t>reset</w:t>
+            </w:r>
+            <w:r>
+              <w:rPr>
+                <w:sz w:val="22"/>
+                <w:szCs w:val="22"/>
+                <w:lang w:val="en-US"/>
+              </w:rPr>
+              <w:t>All</w:t>
+            </w:r>
+            <w:proofErr w:type="spellEnd"/>
+            <w:r>
+              <w:rPr>
+                <w:sz w:val="22"/>
+                <w:szCs w:val="22"/>
+                <w:lang w:val="en-US"/>
+              </w:rPr>
+              <w:t>(</w:t>
+            </w:r>
+            <w:proofErr w:type="gramEnd"/>
+            <w:r>
+              <w:rPr>
+                <w:sz w:val="22"/>
+                <w:szCs w:val="22"/>
+                <w:lang w:val="en-US"/>
+              </w:rPr>
+              <w:t>)</w:t>
             </w:r>
             <w:r>
               <w:rPr>
@@ -13756,7 +14411,35 @@
         <w:rPr>
           <w:lang w:val="en-US"/>
         </w:rPr>
-        <w:t>The @Inject annotation marks class B for the Injection aspect, and indicates the reset_me_please() method as the method</w:t>
+        <w:t xml:space="preserve">The @Inject annotation marks class B for the Injection aspect, and indicates the </w:t>
+      </w:r>
+      <w:proofErr w:type="spellStart"/>
+      <w:r>
+        <w:rPr>
+          <w:lang w:val="en-US"/>
+        </w:rPr>
+        <w:t>reset_me_</w:t>
+      </w:r>
+      <w:proofErr w:type="gramStart"/>
+      <w:r>
+        <w:rPr>
+          <w:lang w:val="en-US"/>
+        </w:rPr>
+        <w:t>please</w:t>
+      </w:r>
+      <w:proofErr w:type="spellEnd"/>
+      <w:r>
+        <w:rPr>
+          <w:lang w:val="en-US"/>
+        </w:rPr>
+        <w:t>(</w:t>
+      </w:r>
+      <w:proofErr w:type="gramEnd"/>
+      <w:r>
+        <w:rPr>
+          <w:lang w:val="en-US"/>
+        </w:rPr>
+        <w:t>) method as the method</w:t>
       </w:r>
       <w:r>
         <w:rPr>
@@ -13788,17 +14471,27 @@
         </w:rPr>
         <w:t xml:space="preserve"> </w:t>
       </w:r>
+      <w:proofErr w:type="spellStart"/>
+      <w:proofErr w:type="gramStart"/>
       <w:r>
         <w:rPr>
           <w:lang w:val="en-US"/>
         </w:rPr>
         <w:t>resetAll</w:t>
       </w:r>
-      <w:r>
-        <w:rPr>
-          <w:lang w:val="en-US"/>
-        </w:rPr>
-        <w:t xml:space="preserve">() </w:t>
+      <w:proofErr w:type="spellEnd"/>
+      <w:r>
+        <w:rPr>
+          <w:lang w:val="en-US"/>
+        </w:rPr>
+        <w:t>(</w:t>
+      </w:r>
+      <w:proofErr w:type="gramEnd"/>
+      <w:r>
+        <w:rPr>
+          <w:lang w:val="en-US"/>
+        </w:rPr>
+        <w:t xml:space="preserve">) </w:t>
       </w:r>
       <w:r>
         <w:rPr>
@@ -13810,7 +14503,21 @@
         <w:rPr>
           <w:lang w:val="en-US"/>
         </w:rPr>
-        <w:t>, which forwards the call to reset_me_please() and all other acquired methods.</w:t>
+        <w:t xml:space="preserve">, which forwards the call to </w:t>
+      </w:r>
+      <w:proofErr w:type="spellStart"/>
+      <w:r>
+        <w:rPr>
+          <w:lang w:val="en-US"/>
+        </w:rPr>
+        <w:t>reset_me_please</w:t>
+      </w:r>
+      <w:proofErr w:type="spellEnd"/>
+      <w:r>
+        <w:rPr>
+          <w:lang w:val="en-US"/>
+        </w:rPr>
+        <w:t>() and all other acquired methods.</w:t>
       </w:r>
     </w:p>
     <w:p>
@@ -13820,7 +14527,6 @@
           <w:lang w:val="en-US"/>
         </w:rPr>
       </w:pPr>
-      <w:bookmarkStart w:id="16" w:name="_Toc381175452"/>
       <w:r>
         <w:rPr>
           <w:lang w:val="en-US"/>
@@ -13828,15 +14534,14 @@
         <w:lastRenderedPageBreak/>
         <w:t xml:space="preserve"> </w:t>
       </w:r>
-      <w:bookmarkStart w:id="17" w:name="_GoBack"/>
-      <w:bookmarkEnd w:id="17"/>
+      <w:bookmarkStart w:id="20" w:name="_Toc399320816"/>
       <w:r>
         <w:rPr>
           <w:lang w:val="en-US"/>
         </w:rPr>
         <w:t>Summary</w:t>
       </w:r>
-      <w:bookmarkEnd w:id="16"/>
+      <w:bookmarkEnd w:id="20"/>
     </w:p>
     <w:p>
       <w:pPr>
@@ -15048,8 +15753,13 @@
       <w:pStyle w:val="Footer"/>
     </w:pPr>
     <w:r>
-      <w:t>© INTER-TRUST Consortium</w:t>
+      <w:t xml:space="preserve">© INTER-TRUST </w:t>
     </w:r>
+    <w:proofErr w:type="spellStart"/>
+    <w:r>
+      <w:t>Consortium</w:t>
+    </w:r>
+    <w:proofErr w:type="spellEnd"/>
     <w:r>
       <w:tab/>
     </w:r>
@@ -15144,8 +15854,13 @@
       <w:pStyle w:val="Footer"/>
     </w:pPr>
     <w:r>
-      <w:t>© INTER-TRUST Consortium</w:t>
+      <w:t xml:space="preserve">© INTER-TRUST </w:t>
     </w:r>
+    <w:proofErr w:type="spellStart"/>
+    <w:r>
+      <w:t>Consortium</w:t>
+    </w:r>
+    <w:proofErr w:type="spellEnd"/>
     <w:r>
       <w:tab/>
     </w:r>
@@ -15178,7 +15893,7 @@
         <w:rStyle w:val="PageNumber"/>
         <w:noProof/>
       </w:rPr>
-      <w:t>19</w:t>
+      <w:t>16</w:t>
     </w:r>
     <w:r>
       <w:rPr>
@@ -22830,7 +23545,7 @@
 </file>
 
 <file path=customXml/itemProps1.xml><?xml version="1.0" encoding="utf-8"?>
-<ds:datastoreItem xmlns:ds="http://schemas.openxmlformats.org/officeDocument/2006/customXml" ds:itemID="{381B11A1-EFD2-4309-9233-E1A25D4BD227}">
+<ds:datastoreItem xmlns:ds="http://schemas.openxmlformats.org/officeDocument/2006/customXml" ds:itemID="{60B0C1EA-116A-4663-991B-98EEB0B2CAEF}">
   <ds:schemaRefs>
     <ds:schemaRef ds:uri="http://schemas.openxmlformats.org/officeDocument/2006/bibliography"/>
   </ds:schemaRefs>

</xml_diff>